<commit_message>
Complete Module 12 case study
</commit_message>
<xml_diff>
--- a/Module12_RegenerationAndCellReprogrammingII/case_study/Case Study_Arghya Sharma_Model_Review.docx
+++ b/Module12_RegenerationAndCellReprogrammingII/case_study/Case Study_Arghya Sharma_Model_Review.docx
@@ -27,7 +27,23 @@
           <w:sz w:val="18"/>
           <w:szCs w:val="18"/>
         </w:rPr>
-        <w:t xml:space="preserve"> proposed to validate previous studies which show</w:t>
+        <w:t xml:space="preserve"> propose</w:t>
+      </w:r>
+      <w:r>
+        <w:rPr>
+          <w:rFonts w:ascii="Helvetica" w:hAnsi="Helvetica"/>
+          <w:sz w:val="18"/>
+          <w:szCs w:val="18"/>
+        </w:rPr>
+        <w:t>s a technique</w:t>
+      </w:r>
+      <w:r>
+        <w:rPr>
+          <w:rFonts w:ascii="Helvetica" w:hAnsi="Helvetica"/>
+          <w:sz w:val="18"/>
+          <w:szCs w:val="18"/>
+        </w:rPr>
+        <w:t xml:space="preserve"> to validate previous studies which show</w:t>
       </w:r>
       <w:r>
         <w:rPr>
@@ -91,7 +107,23 @@
           <w:sz w:val="18"/>
           <w:szCs w:val="18"/>
         </w:rPr>
-        <w:t xml:space="preserve"> She propose</w:t>
+        <w:t xml:space="preserve"> She </w:t>
+      </w:r>
+      <w:r>
+        <w:rPr>
+          <w:rFonts w:ascii="Helvetica" w:hAnsi="Helvetica"/>
+          <w:sz w:val="18"/>
+          <w:szCs w:val="18"/>
+        </w:rPr>
+        <w:t xml:space="preserve">first </w:t>
+      </w:r>
+      <w:r>
+        <w:rPr>
+          <w:rFonts w:ascii="Helvetica" w:hAnsi="Helvetica"/>
+          <w:sz w:val="18"/>
+          <w:szCs w:val="18"/>
+        </w:rPr>
+        <w:t>create</w:t>
       </w:r>
       <w:r>
         <w:rPr>
@@ -107,7 +139,7 @@
           <w:sz w:val="18"/>
           <w:szCs w:val="18"/>
         </w:rPr>
-        <w:t xml:space="preserve"> to create an experimental group of rats which undergo a neurotmesis of the sciatic nerve</w:t>
+        <w:t xml:space="preserve"> an experimental group of rats which undergo a neurotmesis of the sciatic nerve</w:t>
       </w:r>
       <w:r>
         <w:rPr>
@@ -123,15 +155,31 @@
           <w:sz w:val="18"/>
           <w:szCs w:val="18"/>
         </w:rPr>
-        <w:t xml:space="preserve">have </w:t>
-      </w:r>
-      <w:r>
-        <w:rPr>
-          <w:rFonts w:ascii="Helvetica" w:hAnsi="Helvetica"/>
-          <w:sz w:val="18"/>
-          <w:szCs w:val="18"/>
-        </w:rPr>
-        <w:t>a control group with no nerve injury.</w:t>
+        <w:t xml:space="preserve">she also has </w:t>
+      </w:r>
+      <w:r>
+        <w:rPr>
+          <w:rFonts w:ascii="Helvetica" w:hAnsi="Helvetica"/>
+          <w:sz w:val="18"/>
+          <w:szCs w:val="18"/>
+        </w:rPr>
+        <w:t xml:space="preserve">a control group </w:t>
+      </w:r>
+      <w:r>
+        <w:rPr>
+          <w:rFonts w:ascii="Helvetica" w:hAnsi="Helvetica"/>
+          <w:sz w:val="18"/>
+          <w:szCs w:val="18"/>
+        </w:rPr>
+        <w:t xml:space="preserve">of rats </w:t>
+      </w:r>
+      <w:r>
+        <w:rPr>
+          <w:rFonts w:ascii="Helvetica" w:hAnsi="Helvetica"/>
+          <w:sz w:val="18"/>
+          <w:szCs w:val="18"/>
+        </w:rPr>
+        <w:t>with no nerve injury.</w:t>
       </w:r>
       <w:r>
         <w:rPr>
@@ -163,23 +211,7 @@
           <w:sz w:val="18"/>
           <w:szCs w:val="18"/>
         </w:rPr>
-        <w:t xml:space="preserve">a neurotmesis, level IV in </w:t>
-      </w:r>
-      <w:r>
-        <w:rPr>
-          <w:rFonts w:ascii="Helvetica" w:hAnsi="Helvetica"/>
-          <w:sz w:val="18"/>
-          <w:szCs w:val="18"/>
-        </w:rPr>
-        <w:t xml:space="preserve">Sunderland injury </w:t>
-      </w:r>
-      <w:r>
-        <w:rPr>
-          <w:rFonts w:ascii="Helvetica" w:hAnsi="Helvetica"/>
-          <w:sz w:val="18"/>
-          <w:szCs w:val="18"/>
-        </w:rPr>
-        <w:t xml:space="preserve">classification, </w:t>
+        <w:t xml:space="preserve">a neurotmesis, level IV in Sunderland injury classification, </w:t>
       </w:r>
       <w:r>
         <w:rPr>
@@ -409,7 +441,104 @@
           <w:sz w:val="18"/>
           <w:szCs w:val="18"/>
         </w:rPr>
-        <w:t>ty, 4) its most common of gene expression using AAV transduction may induce immune response leading to death of neurons, however optogenetic stimulation has the determinant advantage to be highly accurate and selective.</w:t>
+        <w:t xml:space="preserve">ty, 4) its most common gene expression </w:t>
+      </w:r>
+      <w:r>
+        <w:rPr>
+          <w:rFonts w:ascii="Helvetica" w:hAnsi="Helvetica"/>
+          <w:sz w:val="18"/>
+          <w:szCs w:val="18"/>
+        </w:rPr>
+        <w:t>uses</w:t>
+      </w:r>
+      <w:r>
+        <w:rPr>
+          <w:rFonts w:ascii="Helvetica" w:hAnsi="Helvetica"/>
+          <w:sz w:val="18"/>
+          <w:szCs w:val="18"/>
+        </w:rPr>
+        <w:t xml:space="preserve"> AAV transduction</w:t>
+      </w:r>
+      <w:r>
+        <w:rPr>
+          <w:rFonts w:ascii="Helvetica" w:hAnsi="Helvetica"/>
+          <w:sz w:val="18"/>
+          <w:szCs w:val="18"/>
+        </w:rPr>
+        <w:t>, which</w:t>
+      </w:r>
+      <w:r>
+        <w:rPr>
+          <w:rFonts w:ascii="Helvetica" w:hAnsi="Helvetica"/>
+          <w:sz w:val="18"/>
+          <w:szCs w:val="18"/>
+        </w:rPr>
+        <w:t xml:space="preserve"> may induce immune response leading to death of neurons, however optogenetic stimulation has the determinant advantage to be </w:t>
+      </w:r>
+      <w:r>
+        <w:rPr>
+          <w:rFonts w:ascii="Helvetica" w:hAnsi="Helvetica"/>
+          <w:sz w:val="18"/>
+          <w:szCs w:val="18"/>
+        </w:rPr>
+        <w:t>specific spatially (single-cell level), temporal (spike frequency and pattern modulation), and phenotypical (cell type and even neuron subtype)</w:t>
+      </w:r>
+      <w:r>
+        <w:rPr>
+          <w:rFonts w:ascii="Helvetica" w:hAnsi="Helvetica"/>
+          <w:sz w:val="18"/>
+          <w:szCs w:val="18"/>
+        </w:rPr>
+        <w:t xml:space="preserve"> </w:t>
+      </w:r>
+      <w:r>
+        <w:rPr>
+          <w:rFonts w:ascii="Helvetica" w:hAnsi="Helvetica"/>
+          <w:sz w:val="18"/>
+          <w:szCs w:val="18"/>
+        </w:rPr>
+        <w:fldChar w:fldCharType="begin"/>
+      </w:r>
+      <w:r>
+        <w:rPr>
+          <w:rFonts w:ascii="Helvetica" w:hAnsi="Helvetica"/>
+          <w:sz w:val="18"/>
+          <w:szCs w:val="18"/>
+        </w:rPr>
+        <w:instrText xml:space="preserve"> ADDIN ZOTERO_ITEM CSL_CITATION {"citationID":"mV9die6J","properties":{"formattedCitation":"[1]","plainCitation":"[1]","noteIndex":0},"citationItems":[{"id":592,"uris":["http://zotero.org/users/7286058/items/UYM5WQY8"],"uri":["http://zotero.org/users/7286058/items/UYM5WQY8"],"itemData":{"id":592,"type":"article-journal","abstract":"Optogenetics has recently gained recognition as a biological technique to control the activity of cells using light stimulation. Many studies have applied optogenetics to cell lines in the central nervous system because it has the potential to elucidate neural circuits, treat neurological diseases and promote nerve regeneration. There have been fewer studies on the application of optogenetics in the peripheral nervous system. This review introduces the basic principles and approaches of optogenetics and summarizes the physiology and mechanism of opsins and how the technology enables bidirectional control of unique cell lines with superior spatial and temporal accuracy. Further, this review explores and discusses the therapeutic potential for the development of optogenetics and its capacity to revolutionize treatment for refractory epilepsy, depression, pain, and other nervous system disorders, with a focus on neural regeneration, especially in the peripheral nervous system. Additionally, this review synthesizes the latest preclinical research on optogenetic stimulation, including studies on non-human primates, summarizes the challenges, and highlights future perspectives. The potential of optogenetic stimulation to optimize therapy for peripheral nerve injuries (PNIs) is also highlighted. Optogenetic technology has already generated exciting, preliminary evidence, supporting its role in applications to several neurological diseases, including PNIs.","container-title":"Critical reviews in biochemistry and molecular biology","DOI":"10.1080/10409238.2020.1726279","ISSN":"1040-9238","issue":"1","journalAbbreviation":"Crit Rev Biochem Mol Biol","note":"PMID: 32070147\nPMCID: PMC7252884","page":"1-16","source":"PubMed Central","title":"New Era of Optogenetics: From the Central to Peripheral Nervous System","title-short":"New Era of Optogenetics","URL":"https://www.ncbi.nlm.nih.gov/pmc/articles/PMC7252884/","volume":"55","author":[{"family":"Xu","given":"Xiang"},{"family":"Mee","given":"Thomas"},{"family":"Jia","given":"Xiaofeng"}],"accessed":{"date-parts":[["2021",11,19]]},"issued":{"date-parts":[["2020",2]]}}}],"schema":"https://github.com/citation-style-language/schema/raw/master/csl-citation.json"} </w:instrText>
+      </w:r>
+      <w:r>
+        <w:rPr>
+          <w:rFonts w:ascii="Helvetica" w:hAnsi="Helvetica"/>
+          <w:sz w:val="18"/>
+          <w:szCs w:val="18"/>
+        </w:rPr>
+        <w:fldChar w:fldCharType="separate"/>
+      </w:r>
+      <w:r>
+        <w:rPr>
+          <w:rFonts w:ascii="Helvetica" w:hAnsi="Helvetica"/>
+          <w:noProof/>
+          <w:sz w:val="18"/>
+          <w:szCs w:val="18"/>
+        </w:rPr>
+        <w:t>[1]</w:t>
+      </w:r>
+      <w:r>
+        <w:rPr>
+          <w:rFonts w:ascii="Helvetica" w:hAnsi="Helvetica"/>
+          <w:sz w:val="18"/>
+          <w:szCs w:val="18"/>
+        </w:rPr>
+        <w:fldChar w:fldCharType="end"/>
+      </w:r>
+      <w:r>
+        <w:rPr>
+          <w:rFonts w:ascii="Helvetica" w:hAnsi="Helvetica"/>
+          <w:sz w:val="18"/>
+          <w:szCs w:val="18"/>
+        </w:rPr>
+        <w:t>.</w:t>
       </w:r>
     </w:p>
     <w:p>
@@ -551,7 +680,39 @@
           <w:sz w:val="18"/>
           <w:szCs w:val="18"/>
         </w:rPr>
-        <w:t xml:space="preserve"> the goal of her methodology is to design a technique </w:t>
+        <w:t xml:space="preserve"> </w:t>
+      </w:r>
+      <w:r>
+        <w:rPr>
+          <w:rFonts w:ascii="Helvetica" w:hAnsi="Helvetica"/>
+          <w:sz w:val="18"/>
+          <w:szCs w:val="18"/>
+        </w:rPr>
+        <w:t>her</w:t>
+      </w:r>
+      <w:r>
+        <w:rPr>
+          <w:rFonts w:ascii="Helvetica" w:hAnsi="Helvetica"/>
+          <w:sz w:val="18"/>
+          <w:szCs w:val="18"/>
+        </w:rPr>
+        <w:t xml:space="preserve"> goal is </w:t>
+      </w:r>
+      <w:r>
+        <w:rPr>
+          <w:rFonts w:ascii="Helvetica" w:hAnsi="Helvetica"/>
+          <w:sz w:val="18"/>
+          <w:szCs w:val="18"/>
+        </w:rPr>
+        <w:t xml:space="preserve">also </w:t>
+      </w:r>
+      <w:r>
+        <w:rPr>
+          <w:rFonts w:ascii="Helvetica" w:hAnsi="Helvetica"/>
+          <w:sz w:val="18"/>
+          <w:szCs w:val="18"/>
+        </w:rPr>
+        <w:t xml:space="preserve">to design a technique </w:t>
       </w:r>
       <w:r>
         <w:rPr>
@@ -576,14 +737,6 @@
           <w:szCs w:val="18"/>
         </w:rPr>
         <w:t xml:space="preserve">, </w:t>
-      </w:r>
-      <w:r>
-        <w:rPr>
-          <w:rFonts w:ascii="Helvetica" w:hAnsi="Helvetica"/>
-          <w:sz w:val="18"/>
-          <w:szCs w:val="18"/>
-        </w:rPr>
-        <w:t xml:space="preserve">also </w:t>
       </w:r>
       <w:r>
         <w:rPr>
@@ -717,7 +870,7 @@
           <w:sz w:val="18"/>
           <w:szCs w:val="18"/>
         </w:rPr>
-        <w:t xml:space="preserve">promotes in-vitro SC proliferation, differentiation and myelination, we will replace the ChR2 opsin with a ChR2 mutant, </w:t>
+        <w:t xml:space="preserve">promotes in-vitro SC proliferation, differentiation and myelination, we replace ChR2 opsin with a ChR2 mutant, </w:t>
       </w:r>
       <w:proofErr w:type="spellStart"/>
       <w:r>
@@ -735,15 +888,7 @@
           <w:sz w:val="18"/>
           <w:szCs w:val="18"/>
         </w:rPr>
-        <w:t xml:space="preserve">, with enhanced </w:t>
-      </w:r>
-      <w:r>
-        <w:rPr>
-          <w:rFonts w:ascii="Helvetica" w:hAnsi="Helvetica"/>
-          <w:sz w:val="18"/>
-          <w:szCs w:val="18"/>
-        </w:rPr>
-        <w:t>Ca</w:t>
+        <w:t>, with enhanced Ca</w:t>
       </w:r>
       <w:r>
         <w:rPr>
@@ -785,15 +930,39 @@
           <w:sz w:val="18"/>
           <w:szCs w:val="18"/>
         </w:rPr>
-        <w:t xml:space="preserve">DRG </w:t>
-      </w:r>
-      <w:r>
-        <w:rPr>
-          <w:rFonts w:ascii="Helvetica" w:hAnsi="Helvetica"/>
-          <w:sz w:val="18"/>
-          <w:szCs w:val="18"/>
-        </w:rPr>
-        <w:t xml:space="preserve">neurons </w:t>
+        <w:t>specific</w:t>
+      </w:r>
+      <w:r>
+        <w:rPr>
+          <w:rFonts w:ascii="Helvetica" w:hAnsi="Helvetica"/>
+          <w:sz w:val="18"/>
+          <w:szCs w:val="18"/>
+        </w:rPr>
+        <w:t xml:space="preserve"> </w:t>
+      </w:r>
+      <w:r>
+        <w:rPr>
+          <w:rFonts w:ascii="Helvetica" w:hAnsi="Helvetica"/>
+          <w:sz w:val="18"/>
+          <w:szCs w:val="18"/>
+        </w:rPr>
+        <w:t>neurons</w:t>
+      </w:r>
+      <w:r>
+        <w:rPr>
+          <w:rFonts w:ascii="Helvetica" w:hAnsi="Helvetica"/>
+          <w:sz w:val="18"/>
+          <w:szCs w:val="18"/>
+        </w:rPr>
+        <w:t xml:space="preserve"> (at 473 nm wavelength),</w:t>
+      </w:r>
+      <w:r>
+        <w:rPr>
+          <w:rFonts w:ascii="Helvetica" w:hAnsi="Helvetica"/>
+          <w:sz w:val="18"/>
+          <w:szCs w:val="18"/>
+        </w:rPr>
+        <w:t xml:space="preserve"> </w:t>
       </w:r>
       <w:r>
         <w:rPr>
@@ -852,7 +1021,149 @@
           <w:sz w:val="18"/>
           <w:szCs w:val="18"/>
         </w:rPr>
+        <w:t xml:space="preserve"> </w:t>
+      </w:r>
+      <w:r>
+        <w:rPr>
+          <w:rFonts w:ascii="Helvetica" w:hAnsi="Helvetica"/>
+          <w:sz w:val="18"/>
+          <w:szCs w:val="18"/>
+        </w:rPr>
+        <w:fldChar w:fldCharType="begin"/>
+      </w:r>
+      <w:r>
+        <w:rPr>
+          <w:rFonts w:ascii="Helvetica" w:hAnsi="Helvetica"/>
+          <w:sz w:val="18"/>
+          <w:szCs w:val="18"/>
+        </w:rPr>
+        <w:instrText xml:space="preserve"> ADDIN ZOTERO_ITEM CSL_CITATION {"citationID":"iLR1jDGA","properties":{"formattedCitation":"[2]","plainCitation":"[2]","noteIndex":0},"citationItems":[{"id":599,"uris":["http://zotero.org/users/7286058/items/SQ4NIMXC"],"uri":["http://zotero.org/users/7286058/items/SQ4NIMXC"],"itemData":{"id":599,"type":"article-journal","container-title":"Nature Neuroscience","DOI":"10.1038/nn.2776","ISSN":"1097-6256, 1546-1726","issue":"4","journalAbbreviation":"Nat Neurosci","language":"en","page":"513-518","source":"DOI.org (Crossref)","title":"Ultra light-sensitive and fast neuronal activation with the Ca2+-permeable channelrhodopsin CatCh","URL":"http://www.nature.com/articles/nn.2776","volume":"14","author":[{"family":"Kleinlogel","given":"Sonja"},{"family":"Feldbauer","given":"Katrin"},{"family":"Dempski","given":"Robert E"},{"family":"Fotis","given":"Heike"},{"family":"Wood","given":"Phillip G"},{"family":"Bamann","given":"Christian"},{"family":"Bamberg","given":"Ernst"}],"accessed":{"date-parts":[["2021",11,20]]},"issued":{"date-parts":[["2011",4]]}}}],"schema":"https://github.com/citation-style-language/schema/raw/master/csl-citation.json"} </w:instrText>
+      </w:r>
+      <w:r>
+        <w:rPr>
+          <w:rFonts w:ascii="Helvetica" w:hAnsi="Helvetica"/>
+          <w:sz w:val="18"/>
+          <w:szCs w:val="18"/>
+        </w:rPr>
+        <w:fldChar w:fldCharType="separate"/>
+      </w:r>
+      <w:r>
+        <w:rPr>
+          <w:rFonts w:ascii="Helvetica" w:hAnsi="Helvetica"/>
+          <w:noProof/>
+          <w:sz w:val="18"/>
+          <w:szCs w:val="18"/>
+        </w:rPr>
+        <w:t>[2]</w:t>
+      </w:r>
+      <w:r>
+        <w:rPr>
+          <w:rFonts w:ascii="Helvetica" w:hAnsi="Helvetica"/>
+          <w:sz w:val="18"/>
+          <w:szCs w:val="18"/>
+        </w:rPr>
+        <w:fldChar w:fldCharType="end"/>
+      </w:r>
+      <w:r>
+        <w:rPr>
+          <w:rFonts w:ascii="Helvetica" w:hAnsi="Helvetica"/>
+          <w:sz w:val="18"/>
+          <w:szCs w:val="18"/>
+        </w:rPr>
         <w:t>.</w:t>
+      </w:r>
+      <w:r>
+        <w:rPr>
+          <w:rFonts w:ascii="Helvetica" w:hAnsi="Helvetica"/>
+          <w:sz w:val="18"/>
+          <w:szCs w:val="18"/>
+        </w:rPr>
+        <w:t xml:space="preserve"> Another benefit of </w:t>
+      </w:r>
+      <w:proofErr w:type="spellStart"/>
+      <w:r>
+        <w:rPr>
+          <w:rFonts w:ascii="Helvetica" w:hAnsi="Helvetica"/>
+          <w:sz w:val="18"/>
+          <w:szCs w:val="18"/>
+        </w:rPr>
+        <w:t>CatCh</w:t>
+      </w:r>
+      <w:proofErr w:type="spellEnd"/>
+      <w:r>
+        <w:rPr>
+          <w:rFonts w:ascii="Helvetica" w:hAnsi="Helvetica"/>
+          <w:sz w:val="18"/>
+          <w:szCs w:val="18"/>
+        </w:rPr>
+        <w:t xml:space="preserve"> </w:t>
+      </w:r>
+      <w:r>
+        <w:rPr>
+          <w:rFonts w:ascii="Helvetica" w:hAnsi="Helvetica"/>
+          <w:sz w:val="18"/>
+          <w:szCs w:val="18"/>
+        </w:rPr>
+        <w:t xml:space="preserve">is </w:t>
+      </w:r>
+      <w:r>
+        <w:rPr>
+          <w:rFonts w:ascii="Helvetica" w:hAnsi="Helvetica"/>
+          <w:sz w:val="18"/>
+          <w:szCs w:val="18"/>
+        </w:rPr>
+        <w:t xml:space="preserve">that it is ultra-light sensitive which enables neural activity in transfected </w:t>
+      </w:r>
+      <w:r>
+        <w:rPr>
+          <w:rFonts w:ascii="Helvetica" w:hAnsi="Helvetica"/>
+          <w:sz w:val="18"/>
+          <w:szCs w:val="18"/>
+        </w:rPr>
+        <w:t>neuron</w:t>
+      </w:r>
+      <w:r>
+        <w:rPr>
+          <w:rFonts w:ascii="Helvetica" w:hAnsi="Helvetica"/>
+          <w:sz w:val="18"/>
+          <w:szCs w:val="18"/>
+        </w:rPr>
+        <w:t xml:space="preserve"> cells to be increased by low-intensity light (1 </w:t>
+      </w:r>
+      <w:proofErr w:type="spellStart"/>
+      <w:r>
+        <w:rPr>
+          <w:rFonts w:ascii="Helvetica" w:hAnsi="Helvetica"/>
+          <w:sz w:val="18"/>
+          <w:szCs w:val="18"/>
+        </w:rPr>
+        <w:t>mW</w:t>
+      </w:r>
+      <w:proofErr w:type="spellEnd"/>
+      <w:r>
+        <w:rPr>
+          <w:rFonts w:ascii="Helvetica" w:hAnsi="Helvetica"/>
+          <w:sz w:val="18"/>
+          <w:szCs w:val="18"/>
+        </w:rPr>
+        <w:t>/mm</w:t>
+      </w:r>
+      <w:r>
+        <w:rPr>
+          <w:rFonts w:ascii="Helvetica" w:hAnsi="Helvetica"/>
+          <w:sz w:val="18"/>
+          <w:szCs w:val="18"/>
+          <w:vertAlign w:val="superscript"/>
+        </w:rPr>
+        <w:t>2</w:t>
+      </w:r>
+      <w:r>
+        <w:rPr>
+          <w:rFonts w:ascii="Helvetica" w:hAnsi="Helvetica"/>
+          <w:sz w:val="18"/>
+          <w:szCs w:val="18"/>
+        </w:rPr>
+        <w:t>).</w:t>
       </w:r>
     </w:p>
     <w:p>
@@ -862,19 +1173,20 @@
           <w:ilvl w:val="0"/>
           <w:numId w:val="24"/>
         </w:numPr>
-        <w:rPr>
-          <w:rFonts w:ascii="Helvetica" w:hAnsi="Helvetica"/>
-          <w:sz w:val="18"/>
-          <w:szCs w:val="18"/>
-        </w:rPr>
-      </w:pPr>
-      <w:r>
-        <w:rPr>
-          <w:rFonts w:ascii="Helvetica" w:hAnsi="Helvetica"/>
-          <w:sz w:val="18"/>
-          <w:szCs w:val="18"/>
-        </w:rPr>
-        <w:t>We also change the settings of the study to evaluate how different factors can impact the neuronal regeneration:</w:t>
+        <w:spacing w:after="0" w:afterAutospacing="0"/>
+        <w:rPr>
+          <w:rFonts w:ascii="Helvetica" w:hAnsi="Helvetica"/>
+          <w:sz w:val="18"/>
+          <w:szCs w:val="18"/>
+        </w:rPr>
+      </w:pPr>
+      <w:r>
+        <w:rPr>
+          <w:rFonts w:ascii="Helvetica" w:hAnsi="Helvetica"/>
+          <w:sz w:val="18"/>
+          <w:szCs w:val="18"/>
+        </w:rPr>
+        <w:t>We also change the settings of the study to evaluate how different factors can impact neuronal regeneration:</w:t>
       </w:r>
     </w:p>
     <w:p>
@@ -882,8 +1194,9 @@
         <w:pStyle w:val="NormalWeb"/>
         <w:numPr>
           <w:ilvl w:val="1"/>
-          <w:numId w:val="24"/>
+          <w:numId w:val="25"/>
         </w:numPr>
+        <w:spacing w:before="0" w:beforeAutospacing="0"/>
         <w:rPr>
           <w:rFonts w:ascii="Helvetica" w:hAnsi="Helvetica"/>
           <w:sz w:val="18"/>
@@ -912,15 +1225,7 @@
           <w:sz w:val="18"/>
           <w:szCs w:val="18"/>
         </w:rPr>
-        <w:t xml:space="preserve">experience </w:t>
-      </w:r>
-      <w:r>
-        <w:rPr>
-          <w:rFonts w:ascii="Helvetica" w:hAnsi="Helvetica"/>
-          <w:sz w:val="18"/>
-          <w:szCs w:val="18"/>
-        </w:rPr>
-        <w:t xml:space="preserve">in </w:t>
+        <w:t xml:space="preserve">experience in </w:t>
       </w:r>
       <w:r>
         <w:rPr>
@@ -1000,7 +1305,7 @@
         <w:pStyle w:val="NormalWeb"/>
         <w:numPr>
           <w:ilvl w:val="1"/>
-          <w:numId w:val="24"/>
+          <w:numId w:val="25"/>
         </w:numPr>
         <w:rPr>
           <w:rFonts w:ascii="Helvetica" w:hAnsi="Helvetica"/>
@@ -1038,15 +1343,63 @@
           <w:sz w:val="18"/>
           <w:szCs w:val="18"/>
         </w:rPr>
-        <w:t xml:space="preserve">introduce mice of different age group as </w:t>
-      </w:r>
-      <w:r>
-        <w:rPr>
-          <w:rFonts w:ascii="Helvetica" w:hAnsi="Helvetica"/>
-          <w:sz w:val="18"/>
-          <w:szCs w:val="18"/>
-        </w:rPr>
-        <w:t>age is an important factor of recovery</w:t>
+        <w:t xml:space="preserve">introduce mice of different age group </w:t>
+      </w:r>
+      <w:r>
+        <w:rPr>
+          <w:rFonts w:ascii="Helvetica" w:hAnsi="Helvetica"/>
+          <w:sz w:val="18"/>
+          <w:szCs w:val="18"/>
+        </w:rPr>
+        <w:t>since</w:t>
+      </w:r>
+      <w:r>
+        <w:rPr>
+          <w:rFonts w:ascii="Helvetica" w:hAnsi="Helvetica"/>
+          <w:sz w:val="18"/>
+          <w:szCs w:val="18"/>
+        </w:rPr>
+        <w:t xml:space="preserve"> </w:t>
+      </w:r>
+      <w:r>
+        <w:rPr>
+          <w:rFonts w:ascii="Helvetica" w:hAnsi="Helvetica"/>
+          <w:sz w:val="18"/>
+          <w:szCs w:val="18"/>
+        </w:rPr>
+        <w:t xml:space="preserve">age is an important factor of </w:t>
+      </w:r>
+      <w:r>
+        <w:rPr>
+          <w:rFonts w:ascii="Helvetica" w:hAnsi="Helvetica"/>
+          <w:sz w:val="18"/>
+          <w:szCs w:val="18"/>
+        </w:rPr>
+        <w:t>neur</w:t>
+      </w:r>
+      <w:r>
+        <w:rPr>
+          <w:rFonts w:ascii="Helvetica" w:hAnsi="Helvetica"/>
+          <w:sz w:val="18"/>
+          <w:szCs w:val="18"/>
+        </w:rPr>
+        <w:t xml:space="preserve">onal </w:t>
+      </w:r>
+      <w:r>
+        <w:rPr>
+          <w:rFonts w:ascii="Helvetica" w:hAnsi="Helvetica"/>
+          <w:sz w:val="18"/>
+          <w:szCs w:val="18"/>
+        </w:rPr>
+        <w:t>regeneration</w:t>
+      </w:r>
+      <w:r>
+        <w:rPr>
+          <w:rFonts w:ascii="Helvetica" w:hAnsi="Helvetica"/>
+          <w:sz w:val="18"/>
+          <w:szCs w:val="18"/>
+        </w:rPr>
+        <w:t>.</w:t>
       </w:r>
     </w:p>
     <w:p>
@@ -1054,7 +1407,7 @@
         <w:pStyle w:val="NormalWeb"/>
         <w:numPr>
           <w:ilvl w:val="1"/>
-          <w:numId w:val="24"/>
+          <w:numId w:val="25"/>
         </w:numPr>
         <w:rPr>
           <w:rFonts w:ascii="Helvetica" w:hAnsi="Helvetica"/>
@@ -1068,7 +1421,15 @@
           <w:sz w:val="18"/>
           <w:szCs w:val="18"/>
         </w:rPr>
-        <w:t xml:space="preserve">We </w:t>
+        <w:t>We refine the methodology of light simulation and</w:t>
+      </w:r>
+      <w:r>
+        <w:rPr>
+          <w:rFonts w:ascii="Helvetica" w:hAnsi="Helvetica"/>
+          <w:sz w:val="18"/>
+          <w:szCs w:val="18"/>
+        </w:rPr>
+        <w:t xml:space="preserve"> </w:t>
       </w:r>
       <w:r>
         <w:rPr>
@@ -1125,14 +1486,6 @@
           <w:szCs w:val="18"/>
         </w:rPr>
         <w:t xml:space="preserve">of rest </w:t>
-      </w:r>
-      <w:r>
-        <w:rPr>
-          <w:rFonts w:ascii="Helvetica" w:hAnsi="Helvetica"/>
-          <w:sz w:val="18"/>
-          <w:szCs w:val="18"/>
-        </w:rPr>
-        <w:t>to refine the methodology of light simulation</w:t>
       </w:r>
     </w:p>
     <w:p>
@@ -1140,9 +1493,9 @@
         <w:pStyle w:val="NormalWeb"/>
         <w:numPr>
           <w:ilvl w:val="1"/>
-          <w:numId w:val="24"/>
+          <w:numId w:val="25"/>
         </w:numPr>
-        <w:spacing w:after="120" w:afterAutospacing="0"/>
+        <w:spacing w:after="240" w:afterAutospacing="0"/>
         <w:rPr>
           <w:rFonts w:ascii="Helvetica" w:hAnsi="Helvetica"/>
           <w:sz w:val="18"/>
@@ -1187,23 +1540,7 @@
           <w:sz w:val="18"/>
           <w:szCs w:val="18"/>
         </w:rPr>
-        <w:t xml:space="preserve"> varying </w:t>
-      </w:r>
-      <w:r>
-        <w:rPr>
-          <w:rFonts w:ascii="Helvetica" w:hAnsi="Helvetica"/>
-          <w:sz w:val="18"/>
-          <w:szCs w:val="18"/>
-        </w:rPr>
-        <w:t>time delays</w:t>
-      </w:r>
-      <w:r>
-        <w:rPr>
-          <w:rFonts w:ascii="Helvetica" w:hAnsi="Helvetica"/>
-          <w:sz w:val="18"/>
-          <w:szCs w:val="18"/>
-        </w:rPr>
-        <w:t xml:space="preserve"> </w:t>
+        <w:t xml:space="preserve"> varying time delays </w:t>
       </w:r>
       <w:r>
         <w:rPr>
@@ -1221,6 +1558,7 @@
           <w:ilvl w:val="0"/>
           <w:numId w:val="24"/>
         </w:numPr>
+        <w:spacing w:before="0" w:beforeAutospacing="0"/>
         <w:rPr>
           <w:rFonts w:ascii="Helvetica" w:hAnsi="Helvetica"/>
           <w:sz w:val="18"/>
@@ -1285,19 +1623,84 @@
           <w:ilvl w:val="0"/>
           <w:numId w:val="24"/>
         </w:numPr>
-        <w:rPr>
-          <w:rFonts w:ascii="Helvetica" w:hAnsi="Helvetica"/>
-          <w:sz w:val="18"/>
-          <w:szCs w:val="18"/>
-        </w:rPr>
-      </w:pPr>
-      <w:r>
-        <w:rPr>
-          <w:rFonts w:ascii="Helvetica" w:hAnsi="Helvetica"/>
-          <w:sz w:val="18"/>
-          <w:szCs w:val="18"/>
-        </w:rPr>
-        <w:t>We propose to analyze the levels of myelin-associated proteins such as Krox20 and MBP</w:t>
+        <w:spacing w:before="0" w:beforeAutospacing="0"/>
+        <w:rPr>
+          <w:rFonts w:ascii="Helvetica" w:hAnsi="Helvetica"/>
+          <w:sz w:val="18"/>
+          <w:szCs w:val="18"/>
+        </w:rPr>
+      </w:pPr>
+      <w:r>
+        <w:rPr>
+          <w:rFonts w:ascii="Helvetica" w:hAnsi="Helvetica"/>
+          <w:sz w:val="18"/>
+          <w:szCs w:val="18"/>
+        </w:rPr>
+        <w:t>In uninjured neurons, myelin Schwann express various proteins including pro-myelin transcription factor Krox20, myelin protein zero (MPZ) and</w:t>
+      </w:r>
+      <w:r>
+        <w:rPr>
+          <w:rFonts w:ascii="Helvetica" w:hAnsi="Helvetica"/>
+          <w:sz w:val="18"/>
+          <w:szCs w:val="18"/>
+        </w:rPr>
+        <w:t xml:space="preserve"> </w:t>
+      </w:r>
+      <w:r>
+        <w:rPr>
+          <w:rFonts w:ascii="Helvetica" w:hAnsi="Helvetica"/>
+          <w:sz w:val="18"/>
+          <w:szCs w:val="18"/>
+        </w:rPr>
+        <w:t>m</w:t>
+      </w:r>
+      <w:r>
+        <w:rPr>
+          <w:rFonts w:ascii="Helvetica" w:hAnsi="Helvetica"/>
+          <w:sz w:val="18"/>
+          <w:szCs w:val="18"/>
+        </w:rPr>
+        <w:t xml:space="preserve">yelin basic protein (MBP). </w:t>
+      </w:r>
+      <w:r>
+        <w:rPr>
+          <w:rFonts w:ascii="Helvetica" w:hAnsi="Helvetica"/>
+          <w:sz w:val="18"/>
+          <w:szCs w:val="18"/>
+        </w:rPr>
+        <w:t xml:space="preserve"> </w:t>
+      </w:r>
+      <w:r>
+        <w:rPr>
+          <w:rFonts w:ascii="Helvetica" w:hAnsi="Helvetica"/>
+          <w:sz w:val="18"/>
+          <w:szCs w:val="18"/>
+        </w:rPr>
+        <w:t>We will sacrifice some of the mice and sample some of the tissues closed to the crushed area, w</w:t>
+      </w:r>
+      <w:r>
+        <w:rPr>
+          <w:rFonts w:ascii="Helvetica" w:hAnsi="Helvetica"/>
+          <w:sz w:val="18"/>
+          <w:szCs w:val="18"/>
+        </w:rPr>
+        <w:t xml:space="preserve">e </w:t>
+      </w:r>
+      <w:r>
+        <w:rPr>
+          <w:rFonts w:ascii="Helvetica" w:hAnsi="Helvetica"/>
+          <w:sz w:val="18"/>
+          <w:szCs w:val="18"/>
+        </w:rPr>
+        <w:t>measure</w:t>
+      </w:r>
+      <w:r>
+        <w:rPr>
+          <w:rFonts w:ascii="Helvetica" w:hAnsi="Helvetica"/>
+          <w:sz w:val="18"/>
+          <w:szCs w:val="18"/>
+        </w:rPr>
+        <w:t xml:space="preserve"> levels of Krox20 and MBP</w:t>
       </w:r>
       <w:r>
         <w:rPr>
@@ -1353,28 +1756,362 @@
           <w:sz w:val="18"/>
           <w:szCs w:val="18"/>
         </w:rPr>
-        <w:t>after OS and how they progress over time after light stimulation (for ex. through western blot analysis).</w:t>
+        <w:t xml:space="preserve">and </w:t>
+      </w:r>
+      <w:r>
+        <w:rPr>
+          <w:rFonts w:ascii="Helvetica" w:hAnsi="Helvetica"/>
+          <w:sz w:val="18"/>
+          <w:szCs w:val="18"/>
+        </w:rPr>
+        <w:t xml:space="preserve">analyze </w:t>
+      </w:r>
+      <w:r>
+        <w:rPr>
+          <w:rFonts w:ascii="Helvetica" w:hAnsi="Helvetica"/>
+          <w:sz w:val="18"/>
+          <w:szCs w:val="18"/>
+        </w:rPr>
+        <w:t>how they progress over time after light stimulation (for ex. through western blot analysis).</w:t>
       </w:r>
     </w:p>
     <w:p>
       <w:pPr>
         <w:pStyle w:val="NormalWeb"/>
-        <w:rPr>
-          <w:rFonts w:ascii="Helvetica" w:hAnsi="Helvetica"/>
-          <w:sz w:val="18"/>
-          <w:szCs w:val="18"/>
-        </w:rPr>
-      </w:pPr>
+        <w:numPr>
+          <w:ilvl w:val="0"/>
+          <w:numId w:val="24"/>
+        </w:numPr>
+        <w:spacing w:before="0" w:beforeAutospacing="0"/>
+        <w:rPr>
+          <w:rFonts w:ascii="Helvetica" w:hAnsi="Helvetica"/>
+          <w:sz w:val="18"/>
+          <w:szCs w:val="18"/>
+        </w:rPr>
+      </w:pPr>
+      <w:r>
+        <w:rPr>
+          <w:rFonts w:ascii="Helvetica" w:hAnsi="Helvetica"/>
+          <w:sz w:val="18"/>
+          <w:szCs w:val="18"/>
+        </w:rPr>
+        <w:t>In a cut or crush, in the distal stump, both types of SCs are reprogrammed in transient repair Schwann cells which promote healing and form</w:t>
+      </w:r>
+      <w:r>
+        <w:rPr>
+          <w:rFonts w:ascii="Helvetica" w:hAnsi="Helvetica"/>
+          <w:sz w:val="18"/>
+          <w:szCs w:val="18"/>
+        </w:rPr>
+        <w:t xml:space="preserve"> </w:t>
+      </w:r>
+      <w:r>
+        <w:rPr>
+          <w:rFonts w:ascii="Helvetica" w:hAnsi="Helvetica"/>
+          <w:sz w:val="18"/>
+          <w:szCs w:val="18"/>
+        </w:rPr>
+        <w:t>regeneration tracks (</w:t>
+      </w:r>
+      <w:proofErr w:type="spellStart"/>
+      <w:r>
+        <w:rPr>
+          <w:rFonts w:ascii="Helvetica" w:hAnsi="Helvetica"/>
+          <w:sz w:val="18"/>
+          <w:szCs w:val="18"/>
+        </w:rPr>
+        <w:t>Bungner</w:t>
+      </w:r>
+      <w:proofErr w:type="spellEnd"/>
+      <w:r>
+        <w:rPr>
+          <w:rFonts w:ascii="Helvetica" w:hAnsi="Helvetica"/>
+          <w:sz w:val="18"/>
+          <w:szCs w:val="18"/>
+        </w:rPr>
+        <w:t xml:space="preserve"> bands).</w:t>
+      </w:r>
+      <w:r>
+        <w:rPr>
+          <w:rFonts w:ascii="Helvetica" w:hAnsi="Helvetica"/>
+          <w:sz w:val="18"/>
+          <w:szCs w:val="18"/>
+        </w:rPr>
+        <w:t xml:space="preserve"> It has been established that deterioration of repair cells is </w:t>
+      </w:r>
+      <w:r>
+        <w:rPr>
+          <w:rFonts w:ascii="Helvetica" w:hAnsi="Helvetica"/>
+          <w:sz w:val="18"/>
+          <w:szCs w:val="18"/>
+        </w:rPr>
+        <w:t>an important reason for regeneration failure.</w:t>
+      </w:r>
+      <w:r>
+        <w:rPr>
+          <w:rFonts w:ascii="Helvetica" w:hAnsi="Helvetica"/>
+          <w:sz w:val="18"/>
+          <w:szCs w:val="18"/>
+        </w:rPr>
+        <w:t xml:space="preserve"> </w:t>
+      </w:r>
+      <w:r>
+        <w:rPr>
+          <w:rFonts w:ascii="Helvetica" w:hAnsi="Helvetica"/>
+          <w:sz w:val="18"/>
+          <w:szCs w:val="18"/>
+        </w:rPr>
+        <w:t xml:space="preserve">We want to quantify the impact of OS on </w:t>
+      </w:r>
+      <w:r>
+        <w:rPr>
+          <w:rFonts w:ascii="Helvetica" w:hAnsi="Helvetica"/>
+          <w:sz w:val="18"/>
+          <w:szCs w:val="18"/>
+        </w:rPr>
+        <w:t xml:space="preserve">repair </w:t>
+      </w:r>
+      <w:r>
+        <w:rPr>
+          <w:rFonts w:ascii="Helvetica" w:hAnsi="Helvetica"/>
+          <w:sz w:val="18"/>
+          <w:szCs w:val="18"/>
+        </w:rPr>
+        <w:t>Schwann cells and w</w:t>
+      </w:r>
+      <w:r>
+        <w:rPr>
+          <w:rFonts w:ascii="Helvetica" w:hAnsi="Helvetica"/>
+          <w:sz w:val="18"/>
+          <w:szCs w:val="18"/>
+        </w:rPr>
+        <w:t xml:space="preserve">e </w:t>
+      </w:r>
+      <w:r>
+        <w:rPr>
+          <w:rFonts w:ascii="Helvetica" w:hAnsi="Helvetica"/>
+          <w:sz w:val="18"/>
+          <w:szCs w:val="18"/>
+        </w:rPr>
+        <w:t xml:space="preserve">also </w:t>
+      </w:r>
+      <w:r>
+        <w:rPr>
+          <w:rFonts w:ascii="Helvetica" w:hAnsi="Helvetica"/>
+          <w:sz w:val="18"/>
+          <w:szCs w:val="18"/>
+        </w:rPr>
+        <w:t>propose</w:t>
+      </w:r>
+      <w:r>
+        <w:rPr>
+          <w:rFonts w:ascii="Helvetica" w:hAnsi="Helvetica"/>
+          <w:sz w:val="18"/>
+          <w:szCs w:val="18"/>
+        </w:rPr>
+        <w:t xml:space="preserve"> </w:t>
+      </w:r>
+      <w:r>
+        <w:rPr>
+          <w:rFonts w:ascii="Helvetica" w:hAnsi="Helvetica"/>
+          <w:sz w:val="18"/>
+          <w:szCs w:val="18"/>
+        </w:rPr>
+        <w:t xml:space="preserve">to measure expression of key transcription factors like STAT3 and c-Jun involved in </w:t>
+      </w:r>
+      <w:r>
+        <w:rPr>
+          <w:rFonts w:ascii="Helvetica" w:hAnsi="Helvetica"/>
+          <w:sz w:val="18"/>
+          <w:szCs w:val="18"/>
+        </w:rPr>
+        <w:t xml:space="preserve">repair </w:t>
+      </w:r>
+      <w:r>
+        <w:rPr>
+          <w:rFonts w:ascii="Helvetica" w:hAnsi="Helvetica"/>
+          <w:sz w:val="18"/>
+          <w:szCs w:val="18"/>
+        </w:rPr>
+        <w:t>Schwann cell</w:t>
+      </w:r>
+      <w:r>
+        <w:rPr>
+          <w:rFonts w:ascii="Helvetica" w:hAnsi="Helvetica"/>
+          <w:sz w:val="18"/>
+          <w:szCs w:val="18"/>
+        </w:rPr>
+        <w:t>s</w:t>
+      </w:r>
+      <w:r>
+        <w:rPr>
+          <w:rFonts w:ascii="Helvetica" w:hAnsi="Helvetica"/>
+          <w:sz w:val="18"/>
+          <w:szCs w:val="18"/>
+        </w:rPr>
+        <w:t xml:space="preserve"> </w:t>
+      </w:r>
+      <w:r>
+        <w:rPr>
+          <w:rFonts w:ascii="Helvetica" w:hAnsi="Helvetica"/>
+          <w:sz w:val="18"/>
+          <w:szCs w:val="18"/>
+        </w:rPr>
+        <w:fldChar w:fldCharType="begin"/>
+      </w:r>
+      <w:r>
+        <w:rPr>
+          <w:rFonts w:ascii="Helvetica" w:hAnsi="Helvetica"/>
+          <w:sz w:val="18"/>
+          <w:szCs w:val="18"/>
+        </w:rPr>
+        <w:instrText xml:space="preserve"> ADDIN ZOTERO_ITEM CSL_CITATION {"citationID":"9FOEXA92","properties":{"formattedCitation":"[3]","plainCitation":"[3]","noteIndex":0},"citationItems":[{"id":595,"uris":["http://zotero.org/users/7286058/items/246WJPBI"],"uri":["http://zotero.org/users/7286058/items/246WJPBI"],"itemData":{"id":595,"type":"article-journal","abstract":"The remarkable plasticity of Schwann cells allows them to adopt the Remak (non-myelin) and myelin phenotypes, which are specialized to meet the needs of small and large diameter axons, and differ markedly from each other. It also enables Schwann cells initially to mount a strikingly adaptive response to nerve injury and to promote regeneration by converting to a repair-promoting phenotype. These repair cells activate a sequence of supportive functions that engineer myelin clearance, prevent neuronal death, and help axon growth and guidance. Eventually, this response runs out of steam, however, because in the long run the phenotype of repair cells is unstable and their survival is compromised. The re-programming of Remak and myelin cells to repair cells, together with the injury-induced switch of peripheral neurons to a growth mode, gives peripheral nerves their strong regenerative potential. But it remains a challenge to harness this potential and devise effective treatments that maintain the initial repair capacity of peripheral nerves for the extended periods typically required for nerve repair in humans.","container-title":"Frontiers in Cellular Neuroscience","DOI":"10.3389/fncel.2019.00033","ISSN":"1662-5102","journalAbbreviation":"Front Cell Neurosci","note":"PMID: 30804758\nPMCID: PMC6378273","page":"33","source":"PubMed Central","title":"The Success and Failure of the Schwann Cell Response to Nerve Injury","URL":"https://www.ncbi.nlm.nih.gov/pmc/articles/PMC6378273/","volume":"13","author":[{"family":"Jessen","given":"Kristjan R."},{"family":"Mirsky","given":"Rhona"}],"accessed":{"date-parts":[["2021",11,20]]},"issued":{"date-parts":[["2019",2,11]]}}}],"schema":"https://github.com/citation-style-language/schema/raw/master/csl-citation.json"} </w:instrText>
+      </w:r>
+      <w:r>
+        <w:rPr>
+          <w:rFonts w:ascii="Helvetica" w:hAnsi="Helvetica"/>
+          <w:sz w:val="18"/>
+          <w:szCs w:val="18"/>
+        </w:rPr>
+        <w:fldChar w:fldCharType="separate"/>
+      </w:r>
+      <w:r>
+        <w:rPr>
+          <w:rFonts w:ascii="Helvetica" w:hAnsi="Helvetica"/>
+          <w:noProof/>
+          <w:sz w:val="18"/>
+          <w:szCs w:val="18"/>
+        </w:rPr>
+        <w:t>[3]</w:t>
+      </w:r>
+      <w:r>
+        <w:rPr>
+          <w:rFonts w:ascii="Helvetica" w:hAnsi="Helvetica"/>
+          <w:sz w:val="18"/>
+          <w:szCs w:val="18"/>
+        </w:rPr>
+        <w:fldChar w:fldCharType="end"/>
+      </w:r>
+      <w:r>
+        <w:rPr>
+          <w:rFonts w:ascii="Helvetica" w:hAnsi="Helvetica"/>
+          <w:sz w:val="18"/>
+          <w:szCs w:val="18"/>
+        </w:rPr>
+        <w:fldChar w:fldCharType="begin"/>
+      </w:r>
+      <w:r>
+        <w:rPr>
+          <w:rFonts w:ascii="Helvetica" w:hAnsi="Helvetica"/>
+          <w:sz w:val="18"/>
+          <w:szCs w:val="18"/>
+        </w:rPr>
+        <w:instrText xml:space="preserve"> ADDIN ZOTERO_ITEM CSL_CITATION {"citationID":"MmQgFs0L","properties":{"formattedCitation":"[4]","plainCitation":"[4]","noteIndex":0},"citationItems":[{"id":600,"uris":["http://zotero.org/users/7286058/items/2XSE7EWW"],"uri":["http://zotero.org/users/7286058/items/2XSE7EWW"],"itemData":{"id":600,"type":"article-journal","abstract":"Peripheral nerve injuries arising from trauma or disease can lead to sensory and motor deficits and neuropathic pain. Despite the purported ability of the peripheral nerve to self-repair, lifelong disability is common. New molecular and cellular insights have begun to reveal why the peripheral nerve has limited repair capacity. The peripheral nerve is primarily comprised of axons and Schwann cells, the supporting glial cells that produce myelin to facilitate the rapid conduction of electrical impulses. Schwann cells are required for successful nerve regeneration; they partially “de-differentiate” in response to injury, re-initiating the expression of developmental genes that support nerve repair. However, Schwann cell dysfunction, which occurs in chronic nerve injury, disease, and aging, limits their capacity to support endogenous repair, worsening patient outcomes. Cell replacement-based therapeutic approaches using exogenous Schwann cells could be curative, but not all Schwann cells have a “repair” phenotype, defined as the ability to promote axonal growth, maintain a proliferative phenotype, and remyelinate axons. Two cell replacement strategies are being championed for peripheral nerve repair: prospective isolation of “repair” Schwann cells for autologous cell transplants, which is hampered by supply challenges, and directed differentiation of pluripotent stem cells or lineage conversion of accessible somatic cells to induced Schwann cells, with the potential of “unlimited” supply. All approaches require a solid understanding of the molecular mechanisms guiding Schwann cell development and the repair phenotype, which we review herein. Together these studies provide essential context for current efforts to design glial cell-based therapies for peripheral nerve regeneration.","container-title":"Frontiers in Molecular Neuroscience","DOI":"10.3389/fnmol.2020.608442","ISSN":"1662-5099","page":"270","source":"Frontiers","title":"Insights Into the Role and Potential of Schwann Cells for Peripheral Nerve Repair From Studies of Development and Injury","URL":"https://www.frontiersin.org/article/10.3389/fnmol.2020.608442","volume":"13","author":[{"family":"Balakrishnan","given":"Anjali"},{"family":"Belfiore","given":"Lauren"},{"family":"Chu","given":"Tak-Ho"},{"family":"Fleming","given":"Taylor"},{"family":"Midha","given":"Rajiv"},{"family":"Biernaskie","given":"Jeff"},{"family":"Schuurmans","given":"Carol"}],"accessed":{"date-parts":[["2021",11,20]]},"issued":{"date-parts":[["2021"]]}}}],"schema":"https://github.com/citation-style-language/schema/raw/master/csl-citation.json"} </w:instrText>
+      </w:r>
+      <w:r>
+        <w:rPr>
+          <w:rFonts w:ascii="Helvetica" w:hAnsi="Helvetica"/>
+          <w:sz w:val="18"/>
+          <w:szCs w:val="18"/>
+        </w:rPr>
+        <w:fldChar w:fldCharType="separate"/>
+      </w:r>
+      <w:r>
+        <w:rPr>
+          <w:rFonts w:ascii="Helvetica" w:hAnsi="Helvetica"/>
+          <w:noProof/>
+          <w:sz w:val="18"/>
+          <w:szCs w:val="18"/>
+        </w:rPr>
+        <w:t>[4]</w:t>
+      </w:r>
+      <w:r>
+        <w:rPr>
+          <w:rFonts w:ascii="Helvetica" w:hAnsi="Helvetica"/>
+          <w:sz w:val="18"/>
+          <w:szCs w:val="18"/>
+        </w:rPr>
+        <w:fldChar w:fldCharType="end"/>
+      </w:r>
+      <w:r>
+        <w:rPr>
+          <w:rFonts w:ascii="Helvetica" w:hAnsi="Helvetica"/>
+          <w:sz w:val="18"/>
+          <w:szCs w:val="18"/>
+        </w:rPr>
+        <w:t>.</w:t>
+      </w:r>
     </w:p>
     <w:p>
       <w:pPr>
         <w:pStyle w:val="NormalWeb"/>
-        <w:rPr>
-          <w:rFonts w:ascii="Helvetica" w:hAnsi="Helvetica"/>
-          <w:sz w:val="18"/>
-          <w:szCs w:val="18"/>
-        </w:rPr>
-      </w:pPr>
+        <w:numPr>
+          <w:ilvl w:val="0"/>
+          <w:numId w:val="24"/>
+        </w:numPr>
+        <w:spacing w:before="0" w:beforeAutospacing="0"/>
+        <w:rPr>
+          <w:rFonts w:ascii="Helvetica" w:hAnsi="Helvetica"/>
+          <w:sz w:val="18"/>
+          <w:szCs w:val="18"/>
+        </w:rPr>
+      </w:pPr>
+      <w:r>
+        <w:rPr>
+          <w:rFonts w:ascii="Helvetica" w:hAnsi="Helvetica"/>
+          <w:sz w:val="18"/>
+          <w:szCs w:val="18"/>
+        </w:rPr>
+        <w:t xml:space="preserve">We select randomly axons in the nerve transverse sections, compute the g-ratio (diameter of axon/diameter of axon plus myelin sheath) and average them, to quantify the impact of OS </w:t>
+      </w:r>
+      <w:r>
+        <w:rPr>
+          <w:rFonts w:ascii="Helvetica" w:hAnsi="Helvetica"/>
+          <w:sz w:val="18"/>
+          <w:szCs w:val="18"/>
+        </w:rPr>
+        <w:t>on myelin</w:t>
+      </w:r>
+      <w:r>
+        <w:rPr>
+          <w:rFonts w:ascii="Helvetica" w:hAnsi="Helvetica"/>
+          <w:sz w:val="18"/>
+          <w:szCs w:val="18"/>
+        </w:rPr>
+        <w:t>ation</w:t>
+      </w:r>
+      <w:r>
+        <w:rPr>
+          <w:rFonts w:ascii="Helvetica" w:hAnsi="Helvetica"/>
+          <w:sz w:val="18"/>
+          <w:szCs w:val="18"/>
+        </w:rPr>
+        <w:t>.</w:t>
+      </w:r>
+      <w:r>
+        <w:rPr>
+          <w:rFonts w:ascii="Helvetica" w:hAnsi="Helvetica"/>
+          <w:sz w:val="18"/>
+          <w:szCs w:val="18"/>
+        </w:rPr>
+        <w:t xml:space="preserve"> We want to show that OS not only promotes axon </w:t>
+      </w:r>
+      <w:r>
+        <w:rPr>
+          <w:rFonts w:ascii="Helvetica" w:hAnsi="Helvetica"/>
+          <w:sz w:val="18"/>
+          <w:szCs w:val="18"/>
+        </w:rPr>
+        <w:t>re</w:t>
+      </w:r>
+      <w:r>
+        <w:rPr>
+          <w:rFonts w:ascii="Helvetica" w:hAnsi="Helvetica"/>
+          <w:sz w:val="18"/>
+          <w:szCs w:val="18"/>
+        </w:rPr>
+        <w:t>growth, SCs differentiation, and eventually axon myelination.</w:t>
+      </w:r>
     </w:p>
     <w:p>
       <w:pPr>
@@ -1391,8 +2128,494 @@
           <w:sz w:val="18"/>
           <w:szCs w:val="18"/>
         </w:rPr>
-        <w:t>https://www.hindawi.com/journals/sci/2016/8612751/</w:t>
-      </w:r>
+        <w:t>O</w:t>
+      </w:r>
+      <w:r>
+        <w:rPr>
+          <w:rFonts w:ascii="Helvetica" w:hAnsi="Helvetica"/>
+          <w:sz w:val="18"/>
+          <w:szCs w:val="18"/>
+        </w:rPr>
+        <w:t>verall</w:t>
+      </w:r>
+      <w:r>
+        <w:rPr>
+          <w:rFonts w:ascii="Helvetica" w:hAnsi="Helvetica"/>
+          <w:sz w:val="18"/>
+          <w:szCs w:val="18"/>
+        </w:rPr>
+        <w:t>,</w:t>
+      </w:r>
+      <w:r>
+        <w:rPr>
+          <w:rFonts w:ascii="Helvetica" w:hAnsi="Helvetica"/>
+          <w:sz w:val="18"/>
+          <w:szCs w:val="18"/>
+        </w:rPr>
+        <w:t xml:space="preserve"> </w:t>
+      </w:r>
+      <w:r>
+        <w:rPr>
+          <w:rFonts w:ascii="Helvetica" w:hAnsi="Helvetica"/>
+          <w:sz w:val="18"/>
+          <w:szCs w:val="18"/>
+        </w:rPr>
+        <w:t>the study stay</w:t>
+      </w:r>
+      <w:r>
+        <w:rPr>
+          <w:rFonts w:ascii="Helvetica" w:hAnsi="Helvetica"/>
+          <w:sz w:val="18"/>
+          <w:szCs w:val="18"/>
+        </w:rPr>
+        <w:t>s</w:t>
+      </w:r>
+      <w:r>
+        <w:rPr>
+          <w:rFonts w:ascii="Helvetica" w:hAnsi="Helvetica"/>
+          <w:sz w:val="18"/>
+          <w:szCs w:val="18"/>
+        </w:rPr>
+        <w:t xml:space="preserve"> similar to the technique </w:t>
+      </w:r>
+      <w:r>
+        <w:rPr>
+          <w:rFonts w:ascii="Helvetica" w:hAnsi="Helvetica"/>
+          <w:sz w:val="18"/>
+          <w:szCs w:val="18"/>
+        </w:rPr>
+        <w:t>described</w:t>
+      </w:r>
+      <w:r>
+        <w:rPr>
+          <w:rFonts w:ascii="Helvetica" w:hAnsi="Helvetica"/>
+          <w:sz w:val="18"/>
+          <w:szCs w:val="18"/>
+        </w:rPr>
+        <w:t xml:space="preserve"> by </w:t>
+      </w:r>
+      <w:proofErr w:type="spellStart"/>
+      <w:r>
+        <w:rPr>
+          <w:rFonts w:ascii="Helvetica" w:hAnsi="Helvetica"/>
+          <w:sz w:val="18"/>
+          <w:szCs w:val="18"/>
+        </w:rPr>
+        <w:t>Agryha</w:t>
+      </w:r>
+      <w:proofErr w:type="spellEnd"/>
+      <w:r>
+        <w:rPr>
+          <w:rFonts w:ascii="Helvetica" w:hAnsi="Helvetica"/>
+          <w:sz w:val="18"/>
+          <w:szCs w:val="18"/>
+        </w:rPr>
+        <w:t xml:space="preserve"> with more content related to Schwann cells since it was her </w:t>
+      </w:r>
+      <w:r>
+        <w:rPr>
+          <w:rFonts w:ascii="Helvetica" w:hAnsi="Helvetica"/>
+          <w:sz w:val="18"/>
+          <w:szCs w:val="18"/>
+        </w:rPr>
+        <w:t xml:space="preserve">initial </w:t>
+      </w:r>
+      <w:r>
+        <w:rPr>
+          <w:rFonts w:ascii="Helvetica" w:hAnsi="Helvetica"/>
+          <w:sz w:val="18"/>
+          <w:szCs w:val="18"/>
+        </w:rPr>
+        <w:t xml:space="preserve">intent to include them in the </w:t>
+      </w:r>
+      <w:r>
+        <w:rPr>
+          <w:rFonts w:ascii="Helvetica" w:hAnsi="Helvetica"/>
+          <w:sz w:val="18"/>
+          <w:szCs w:val="18"/>
+        </w:rPr>
+        <w:t xml:space="preserve">study with </w:t>
+      </w:r>
+      <w:r>
+        <w:rPr>
+          <w:rFonts w:ascii="Helvetica" w:hAnsi="Helvetica"/>
+          <w:sz w:val="18"/>
+          <w:szCs w:val="18"/>
+        </w:rPr>
+        <w:t xml:space="preserve">additional details provided to assess over time </w:t>
+      </w:r>
+      <w:r>
+        <w:rPr>
+          <w:rFonts w:ascii="Helvetica" w:hAnsi="Helvetica"/>
+          <w:sz w:val="18"/>
+          <w:szCs w:val="18"/>
+        </w:rPr>
+        <w:t xml:space="preserve">the </w:t>
+      </w:r>
+      <w:r>
+        <w:rPr>
+          <w:rFonts w:ascii="Helvetica" w:hAnsi="Helvetica"/>
+          <w:sz w:val="18"/>
+          <w:szCs w:val="18"/>
+        </w:rPr>
+        <w:t>success of the methodology</w:t>
+      </w:r>
+      <w:r>
+        <w:rPr>
+          <w:rFonts w:ascii="Helvetica" w:hAnsi="Helvetica"/>
+          <w:sz w:val="18"/>
+          <w:szCs w:val="18"/>
+        </w:rPr>
+        <w:t xml:space="preserve"> o</w:t>
+      </w:r>
+      <w:r>
+        <w:rPr>
+          <w:rFonts w:ascii="Helvetica" w:hAnsi="Helvetica"/>
+          <w:sz w:val="18"/>
+          <w:szCs w:val="18"/>
+        </w:rPr>
+        <w:t>n</w:t>
+      </w:r>
+      <w:r>
+        <w:rPr>
+          <w:rFonts w:ascii="Helvetica" w:hAnsi="Helvetica"/>
+          <w:sz w:val="18"/>
+          <w:szCs w:val="18"/>
+        </w:rPr>
+        <w:t xml:space="preserve"> axonal regrowth and myelination of </w:t>
+      </w:r>
+      <w:r>
+        <w:rPr>
+          <w:rFonts w:ascii="Helvetica" w:hAnsi="Helvetica"/>
+          <w:sz w:val="18"/>
+          <w:szCs w:val="18"/>
+        </w:rPr>
+        <w:t>a pre-identified subset of</w:t>
+      </w:r>
+      <w:r>
+        <w:rPr>
+          <w:rFonts w:ascii="Helvetica" w:hAnsi="Helvetica"/>
+          <w:sz w:val="18"/>
+          <w:szCs w:val="18"/>
+        </w:rPr>
+        <w:t xml:space="preserve"> neurons</w:t>
+      </w:r>
+      <w:r>
+        <w:rPr>
+          <w:rFonts w:ascii="Helvetica" w:hAnsi="Helvetica"/>
+          <w:sz w:val="18"/>
+          <w:szCs w:val="18"/>
+        </w:rPr>
+        <w:t>.</w:t>
+      </w:r>
+    </w:p>
+    <w:p>
+      <w:pPr>
+        <w:pStyle w:val="NormalWeb"/>
+        <w:rPr>
+          <w:rFonts w:ascii="Helvetica" w:hAnsi="Helvetica"/>
+          <w:b/>
+          <w:bCs/>
+          <w:sz w:val="18"/>
+          <w:szCs w:val="18"/>
+          <w:u w:val="single"/>
+        </w:rPr>
+      </w:pPr>
+    </w:p>
+    <w:p>
+      <w:pPr>
+        <w:pStyle w:val="NormalWeb"/>
+        <w:rPr>
+          <w:rFonts w:ascii="Helvetica" w:hAnsi="Helvetica"/>
+          <w:b/>
+          <w:bCs/>
+          <w:sz w:val="18"/>
+          <w:szCs w:val="18"/>
+          <w:u w:val="single"/>
+        </w:rPr>
+      </w:pPr>
+    </w:p>
+    <w:p>
+      <w:pPr>
+        <w:pStyle w:val="NormalWeb"/>
+        <w:rPr>
+          <w:rFonts w:ascii="Helvetica" w:hAnsi="Helvetica"/>
+          <w:sz w:val="18"/>
+          <w:szCs w:val="18"/>
+        </w:rPr>
+      </w:pPr>
+      <w:r>
+        <w:rPr>
+          <w:rFonts w:ascii="Helvetica" w:hAnsi="Helvetica"/>
+          <w:b/>
+          <w:bCs/>
+          <w:sz w:val="18"/>
+          <w:szCs w:val="18"/>
+          <w:u w:val="single"/>
+        </w:rPr>
+        <w:lastRenderedPageBreak/>
+        <w:t>References</w:t>
+      </w:r>
+      <w:r>
+        <w:rPr>
+          <w:rFonts w:ascii="Helvetica" w:hAnsi="Helvetica"/>
+          <w:sz w:val="18"/>
+          <w:szCs w:val="18"/>
+        </w:rPr>
+        <w:t>:</w:t>
+      </w:r>
+    </w:p>
+    <w:p>
+      <w:pPr>
+        <w:pStyle w:val="Bibliography"/>
+        <w:rPr>
+          <w:rFonts w:ascii="Helvetica" w:hAnsi="Helvetica"/>
+          <w:sz w:val="18"/>
+        </w:rPr>
+      </w:pPr>
+      <w:r>
+        <w:rPr>
+          <w:rFonts w:ascii="Helvetica" w:hAnsi="Helvetica"/>
+          <w:sz w:val="18"/>
+          <w:szCs w:val="18"/>
+        </w:rPr>
+        <w:fldChar w:fldCharType="begin"/>
+      </w:r>
+      <w:r>
+        <w:rPr>
+          <w:rFonts w:ascii="Helvetica" w:hAnsi="Helvetica"/>
+          <w:sz w:val="18"/>
+          <w:szCs w:val="18"/>
+        </w:rPr>
+        <w:instrText xml:space="preserve"> ADDIN ZOTERO_BIBL {"uncited":[],"omitted":[],"custom":[]} CSL_BIBLIOGRAPHY </w:instrText>
+      </w:r>
+      <w:r>
+        <w:rPr>
+          <w:rFonts w:ascii="Helvetica" w:hAnsi="Helvetica"/>
+          <w:sz w:val="18"/>
+          <w:szCs w:val="18"/>
+        </w:rPr>
+        <w:fldChar w:fldCharType="separate"/>
+      </w:r>
+      <w:r>
+        <w:rPr>
+          <w:rFonts w:ascii="Helvetica" w:hAnsi="Helvetica"/>
+          <w:sz w:val="18"/>
+        </w:rPr>
+        <w:t>[1]</w:t>
+      </w:r>
+      <w:r>
+        <w:rPr>
+          <w:rFonts w:ascii="Helvetica" w:hAnsi="Helvetica"/>
+          <w:sz w:val="18"/>
+        </w:rPr>
+        <w:tab/>
+        <w:t xml:space="preserve">X. Xu, T. Mee, and X. Jia, “New Era of Optogenetics: From the Central to Peripheral Nervous System,” </w:t>
+      </w:r>
+      <w:r>
+        <w:rPr>
+          <w:rFonts w:ascii="Helvetica" w:hAnsi="Helvetica"/>
+          <w:i/>
+          <w:iCs/>
+          <w:sz w:val="18"/>
+        </w:rPr>
+        <w:t>Crit. Rev. Biochem. Mol. Biol.</w:t>
+      </w:r>
+      <w:r>
+        <w:rPr>
+          <w:rFonts w:ascii="Helvetica" w:hAnsi="Helvetica"/>
+          <w:sz w:val="18"/>
+        </w:rPr>
+        <w:t>, vol. 55, no. 1, pp. 1–16, Feb. 2020, doi: 10.1080/10409238.2020.1726279.</w:t>
+      </w:r>
+    </w:p>
+    <w:p>
+      <w:pPr>
+        <w:pStyle w:val="Bibliography"/>
+        <w:rPr>
+          <w:rFonts w:ascii="Helvetica" w:hAnsi="Helvetica"/>
+          <w:sz w:val="18"/>
+        </w:rPr>
+      </w:pPr>
+      <w:r>
+        <w:rPr>
+          <w:rFonts w:ascii="Helvetica" w:hAnsi="Helvetica"/>
+          <w:sz w:val="18"/>
+        </w:rPr>
+        <w:t>[2]</w:t>
+      </w:r>
+      <w:r>
+        <w:rPr>
+          <w:rFonts w:ascii="Helvetica" w:hAnsi="Helvetica"/>
+          <w:sz w:val="18"/>
+        </w:rPr>
+        <w:tab/>
+        <w:t xml:space="preserve">S. Kleinlogel </w:t>
+      </w:r>
+      <w:r>
+        <w:rPr>
+          <w:rFonts w:ascii="Helvetica" w:hAnsi="Helvetica"/>
+          <w:i/>
+          <w:iCs/>
+          <w:sz w:val="18"/>
+        </w:rPr>
+        <w:t>et al.</w:t>
+      </w:r>
+      <w:r>
+        <w:rPr>
+          <w:rFonts w:ascii="Helvetica" w:hAnsi="Helvetica"/>
+          <w:sz w:val="18"/>
+        </w:rPr>
+        <w:t xml:space="preserve">, “Ultra light-sensitive and fast neuronal activation with the Ca2+-permeable channelrhodopsin CatCh,” </w:t>
+      </w:r>
+      <w:r>
+        <w:rPr>
+          <w:rFonts w:ascii="Helvetica" w:hAnsi="Helvetica"/>
+          <w:i/>
+          <w:iCs/>
+          <w:sz w:val="18"/>
+        </w:rPr>
+        <w:t>Nat. Neurosci.</w:t>
+      </w:r>
+      <w:r>
+        <w:rPr>
+          <w:rFonts w:ascii="Helvetica" w:hAnsi="Helvetica"/>
+          <w:sz w:val="18"/>
+        </w:rPr>
+        <w:t>, vol. 14, no. 4, pp. 513–518, Apr. 2011, doi: 10.1038/nn.2776.</w:t>
+      </w:r>
+    </w:p>
+    <w:p>
+      <w:pPr>
+        <w:pStyle w:val="Bibliography"/>
+        <w:rPr>
+          <w:rFonts w:ascii="Helvetica" w:hAnsi="Helvetica"/>
+          <w:sz w:val="18"/>
+        </w:rPr>
+      </w:pPr>
+      <w:r>
+        <w:rPr>
+          <w:rFonts w:ascii="Helvetica" w:hAnsi="Helvetica"/>
+          <w:sz w:val="18"/>
+        </w:rPr>
+        <w:t>[3]</w:t>
+      </w:r>
+      <w:r>
+        <w:rPr>
+          <w:rFonts w:ascii="Helvetica" w:hAnsi="Helvetica"/>
+          <w:sz w:val="18"/>
+        </w:rPr>
+        <w:tab/>
+        <w:t xml:space="preserve">K. R. Jessen and R. Mirsky, “The Success and Failure of the Schwann Cell Response to Nerve Injury,” </w:t>
+      </w:r>
+      <w:r>
+        <w:rPr>
+          <w:rFonts w:ascii="Helvetica" w:hAnsi="Helvetica"/>
+          <w:i/>
+          <w:iCs/>
+          <w:sz w:val="18"/>
+        </w:rPr>
+        <w:t>Front. Cell. Neurosci.</w:t>
+      </w:r>
+      <w:r>
+        <w:rPr>
+          <w:rFonts w:ascii="Helvetica" w:hAnsi="Helvetica"/>
+          <w:sz w:val="18"/>
+        </w:rPr>
+        <w:t>, vol. 13, p. 33, Feb. 2019, doi: 10.3389/fncel.2019.00033.</w:t>
+      </w:r>
+    </w:p>
+    <w:p>
+      <w:pPr>
+        <w:pStyle w:val="Bibliography"/>
+        <w:rPr>
+          <w:rFonts w:ascii="Helvetica" w:hAnsi="Helvetica"/>
+          <w:sz w:val="18"/>
+        </w:rPr>
+      </w:pPr>
+      <w:r>
+        <w:rPr>
+          <w:rFonts w:ascii="Helvetica" w:hAnsi="Helvetica"/>
+          <w:sz w:val="18"/>
+        </w:rPr>
+        <w:t>[4]</w:t>
+      </w:r>
+      <w:r>
+        <w:rPr>
+          <w:rFonts w:ascii="Helvetica" w:hAnsi="Helvetica"/>
+          <w:sz w:val="18"/>
+        </w:rPr>
+        <w:tab/>
+        <w:t xml:space="preserve">A. Balakrishnan </w:t>
+      </w:r>
+      <w:r>
+        <w:rPr>
+          <w:rFonts w:ascii="Helvetica" w:hAnsi="Helvetica"/>
+          <w:i/>
+          <w:iCs/>
+          <w:sz w:val="18"/>
+        </w:rPr>
+        <w:t>et al.</w:t>
+      </w:r>
+      <w:r>
+        <w:rPr>
+          <w:rFonts w:ascii="Helvetica" w:hAnsi="Helvetica"/>
+          <w:sz w:val="18"/>
+        </w:rPr>
+        <w:t xml:space="preserve">, “Insights Into the Role and Potential of Schwann Cells for Peripheral Nerve Repair From Studies of Development and Injury,” </w:t>
+      </w:r>
+      <w:r>
+        <w:rPr>
+          <w:rFonts w:ascii="Helvetica" w:hAnsi="Helvetica"/>
+          <w:i/>
+          <w:iCs/>
+          <w:sz w:val="18"/>
+        </w:rPr>
+        <w:t>Front. Mol. Neurosci.</w:t>
+      </w:r>
+      <w:r>
+        <w:rPr>
+          <w:rFonts w:ascii="Helvetica" w:hAnsi="Helvetica"/>
+          <w:sz w:val="18"/>
+        </w:rPr>
+        <w:t>, vol. 13, p. 270, 2021, doi: 10.3389/fnmol.2020.608442.</w:t>
+      </w:r>
+    </w:p>
+    <w:p>
+      <w:pPr>
+        <w:pStyle w:val="NormalWeb"/>
+        <w:rPr>
+          <w:rFonts w:ascii="Helvetica" w:hAnsi="Helvetica"/>
+          <w:sz w:val="18"/>
+          <w:szCs w:val="18"/>
+        </w:rPr>
+      </w:pPr>
+      <w:r>
+        <w:rPr>
+          <w:rFonts w:ascii="Helvetica" w:hAnsi="Helvetica"/>
+          <w:sz w:val="18"/>
+          <w:szCs w:val="18"/>
+        </w:rPr>
+        <w:fldChar w:fldCharType="end"/>
+      </w:r>
+      <w:r>
+        <w:rPr>
+          <w:rFonts w:ascii="Helvetica" w:hAnsi="Helvetica"/>
+          <w:sz w:val="18"/>
+          <w:szCs w:val="18"/>
+        </w:rPr>
+        <w:t xml:space="preserve"> </w:t>
+      </w:r>
+    </w:p>
+    <w:p>
+      <w:pPr>
+        <w:pStyle w:val="NormalWeb"/>
+        <w:rPr>
+          <w:rFonts w:ascii="Helvetica" w:hAnsi="Helvetica"/>
+          <w:sz w:val="18"/>
+          <w:szCs w:val="18"/>
+        </w:rPr>
+      </w:pPr>
     </w:p>
     <w:sectPr>
       <w:footerReference w:type="even" r:id="rId8"/>
@@ -3398,6 +4621,119 @@
     </w:lvl>
   </w:abstractNum>
   <w:abstractNum w:abstractNumId="16" w15:restartNumberingAfterBreak="0">
+    <w:nsid w:val="5B2437FB"/>
+    <w:multiLevelType w:val="hybridMultilevel"/>
+    <w:tmpl w:val="AFDAE798"/>
+    <w:lvl w:ilvl="0" w:tplc="FFFFFFFF">
+      <w:start w:val="1"/>
+      <w:numFmt w:val="bullet"/>
+      <w:lvlText w:val=""/>
+      <w:lvlJc w:val="left"/>
+      <w:pPr>
+        <w:ind w:left="360" w:hanging="360"/>
+      </w:pPr>
+      <w:rPr>
+        <w:rFonts w:ascii="Symbol" w:hAnsi="Symbol" w:hint="default"/>
+      </w:rPr>
+    </w:lvl>
+    <w:lvl w:ilvl="1" w:tplc="0C8CC3D8">
+      <w:start w:val="1"/>
+      <w:numFmt w:val="bullet"/>
+      <w:lvlText w:val=""/>
+      <w:lvlJc w:val="left"/>
+      <w:pPr>
+        <w:ind w:left="1080" w:hanging="360"/>
+      </w:pPr>
+      <w:rPr>
+        <w:rFonts w:ascii="Symbol" w:hAnsi="Symbol" w:hint="default"/>
+      </w:rPr>
+    </w:lvl>
+    <w:lvl w:ilvl="2" w:tplc="FFFFFFFF" w:tentative="1">
+      <w:start w:val="1"/>
+      <w:numFmt w:val="bullet"/>
+      <w:lvlText w:val=""/>
+      <w:lvlJc w:val="left"/>
+      <w:pPr>
+        <w:ind w:left="1800" w:hanging="360"/>
+      </w:pPr>
+      <w:rPr>
+        <w:rFonts w:ascii="Wingdings" w:hAnsi="Wingdings" w:hint="default"/>
+      </w:rPr>
+    </w:lvl>
+    <w:lvl w:ilvl="3" w:tplc="FFFFFFFF" w:tentative="1">
+      <w:start w:val="1"/>
+      <w:numFmt w:val="bullet"/>
+      <w:lvlText w:val=""/>
+      <w:lvlJc w:val="left"/>
+      <w:pPr>
+        <w:ind w:left="2520" w:hanging="360"/>
+      </w:pPr>
+      <w:rPr>
+        <w:rFonts w:ascii="Symbol" w:hAnsi="Symbol" w:hint="default"/>
+      </w:rPr>
+    </w:lvl>
+    <w:lvl w:ilvl="4" w:tplc="FFFFFFFF" w:tentative="1">
+      <w:start w:val="1"/>
+      <w:numFmt w:val="bullet"/>
+      <w:lvlText w:val="o"/>
+      <w:lvlJc w:val="left"/>
+      <w:pPr>
+        <w:ind w:left="3240" w:hanging="360"/>
+      </w:pPr>
+      <w:rPr>
+        <w:rFonts w:ascii="Courier New" w:hAnsi="Courier New" w:cs="Courier New" w:hint="default"/>
+      </w:rPr>
+    </w:lvl>
+    <w:lvl w:ilvl="5" w:tplc="FFFFFFFF" w:tentative="1">
+      <w:start w:val="1"/>
+      <w:numFmt w:val="bullet"/>
+      <w:lvlText w:val=""/>
+      <w:lvlJc w:val="left"/>
+      <w:pPr>
+        <w:ind w:left="3960" w:hanging="360"/>
+      </w:pPr>
+      <w:rPr>
+        <w:rFonts w:ascii="Wingdings" w:hAnsi="Wingdings" w:hint="default"/>
+      </w:rPr>
+    </w:lvl>
+    <w:lvl w:ilvl="6" w:tplc="FFFFFFFF" w:tentative="1">
+      <w:start w:val="1"/>
+      <w:numFmt w:val="bullet"/>
+      <w:lvlText w:val=""/>
+      <w:lvlJc w:val="left"/>
+      <w:pPr>
+        <w:ind w:left="4680" w:hanging="360"/>
+      </w:pPr>
+      <w:rPr>
+        <w:rFonts w:ascii="Symbol" w:hAnsi="Symbol" w:hint="default"/>
+      </w:rPr>
+    </w:lvl>
+    <w:lvl w:ilvl="7" w:tplc="FFFFFFFF" w:tentative="1">
+      <w:start w:val="1"/>
+      <w:numFmt w:val="bullet"/>
+      <w:lvlText w:val="o"/>
+      <w:lvlJc w:val="left"/>
+      <w:pPr>
+        <w:ind w:left="5400" w:hanging="360"/>
+      </w:pPr>
+      <w:rPr>
+        <w:rFonts w:ascii="Courier New" w:hAnsi="Courier New" w:cs="Courier New" w:hint="default"/>
+      </w:rPr>
+    </w:lvl>
+    <w:lvl w:ilvl="8" w:tplc="FFFFFFFF" w:tentative="1">
+      <w:start w:val="1"/>
+      <w:numFmt w:val="bullet"/>
+      <w:lvlText w:val=""/>
+      <w:lvlJc w:val="left"/>
+      <w:pPr>
+        <w:ind w:left="6120" w:hanging="360"/>
+      </w:pPr>
+      <w:rPr>
+        <w:rFonts w:ascii="Wingdings" w:hAnsi="Wingdings" w:hint="default"/>
+      </w:rPr>
+    </w:lvl>
+  </w:abstractNum>
+  <w:abstractNum w:abstractNumId="17" w15:restartNumberingAfterBreak="0">
     <w:nsid w:val="65681232"/>
     <w:multiLevelType w:val="multilevel"/>
     <w:tmpl w:val="6F104732"/>
@@ -3546,7 +4882,7 @@
       </w:rPr>
     </w:lvl>
   </w:abstractNum>
-  <w:abstractNum w:abstractNumId="17" w15:restartNumberingAfterBreak="0">
+  <w:abstractNum w:abstractNumId="18" w15:restartNumberingAfterBreak="0">
     <w:nsid w:val="68D44C58"/>
     <w:multiLevelType w:val="multilevel"/>
     <w:tmpl w:val="3E525D9C"/>
@@ -3695,7 +5031,7 @@
       </w:rPr>
     </w:lvl>
   </w:abstractNum>
-  <w:abstractNum w:abstractNumId="18" w15:restartNumberingAfterBreak="0">
+  <w:abstractNum w:abstractNumId="19" w15:restartNumberingAfterBreak="0">
     <w:nsid w:val="6CE02961"/>
     <w:multiLevelType w:val="hybridMultilevel"/>
     <w:tmpl w:val="B1BC12C0"/>
@@ -3784,7 +5120,7 @@
       </w:pPr>
     </w:lvl>
   </w:abstractNum>
-  <w:abstractNum w:abstractNumId="19" w15:restartNumberingAfterBreak="0">
+  <w:abstractNum w:abstractNumId="20" w15:restartNumberingAfterBreak="0">
     <w:nsid w:val="733A571F"/>
     <w:multiLevelType w:val="multilevel"/>
     <w:tmpl w:val="365A7FDA"/>
@@ -3897,7 +5233,7 @@
       </w:pPr>
     </w:lvl>
   </w:abstractNum>
-  <w:abstractNum w:abstractNumId="20" w15:restartNumberingAfterBreak="0">
+  <w:abstractNum w:abstractNumId="21" w15:restartNumberingAfterBreak="0">
     <w:nsid w:val="74066333"/>
     <w:multiLevelType w:val="hybridMultilevel"/>
     <w:tmpl w:val="06CC0CC6"/>
@@ -4010,7 +5346,7 @@
       </w:rPr>
     </w:lvl>
   </w:abstractNum>
-  <w:abstractNum w:abstractNumId="21" w15:restartNumberingAfterBreak="0">
+  <w:abstractNum w:abstractNumId="22" w15:restartNumberingAfterBreak="0">
     <w:nsid w:val="77F95A7A"/>
     <w:multiLevelType w:val="hybridMultilevel"/>
     <w:tmpl w:val="42680008"/>
@@ -4122,7 +5458,7 @@
       </w:rPr>
     </w:lvl>
   </w:abstractNum>
-  <w:abstractNum w:abstractNumId="22" w15:restartNumberingAfterBreak="0">
+  <w:abstractNum w:abstractNumId="23" w15:restartNumberingAfterBreak="0">
     <w:nsid w:val="787C055B"/>
     <w:multiLevelType w:val="hybridMultilevel"/>
     <w:tmpl w:val="4E06B14E"/>
@@ -4235,7 +5571,7 @@
       </w:rPr>
     </w:lvl>
   </w:abstractNum>
-  <w:abstractNum w:abstractNumId="23" w15:restartNumberingAfterBreak="0">
+  <w:abstractNum w:abstractNumId="24" w15:restartNumberingAfterBreak="0">
     <w:nsid w:val="7F9A06D2"/>
     <w:multiLevelType w:val="hybridMultilevel"/>
     <w:tmpl w:val="AD3A3E7E"/>
@@ -4350,7 +5686,7 @@
     </w:lvl>
   </w:abstractNum>
   <w:num w:numId="1">
-    <w:abstractNumId w:val="18"/>
+    <w:abstractNumId w:val="19"/>
   </w:num>
   <w:num w:numId="2">
     <w:abstractNumId w:val="1"/>
@@ -4365,7 +5701,7 @@
     <w:abstractNumId w:val="9"/>
   </w:num>
   <w:num w:numId="6">
-    <w:abstractNumId w:val="19"/>
+    <w:abstractNumId w:val="20"/>
   </w:num>
   <w:num w:numId="7">
     <w:abstractNumId w:val="8"/>
@@ -4377,10 +5713,10 @@
     <w:abstractNumId w:val="3"/>
   </w:num>
   <w:num w:numId="10">
-    <w:abstractNumId w:val="23"/>
+    <w:abstractNumId w:val="24"/>
   </w:num>
   <w:num w:numId="11">
-    <w:abstractNumId w:val="21"/>
+    <w:abstractNumId w:val="22"/>
   </w:num>
   <w:num w:numId="12">
     <w:abstractNumId w:val="7"/>
@@ -4395,7 +5731,7 @@
     <w:abstractNumId w:val="4"/>
   </w:num>
   <w:num w:numId="16">
-    <w:abstractNumId w:val="17"/>
+    <w:abstractNumId w:val="18"/>
   </w:num>
   <w:num w:numId="17">
     <w:abstractNumId w:val="2"/>
@@ -4407,7 +5743,7 @@
     <w:abstractNumId w:val="6"/>
   </w:num>
   <w:num w:numId="20">
-    <w:abstractNumId w:val="20"/>
+    <w:abstractNumId w:val="21"/>
   </w:num>
   <w:num w:numId="21">
     <w:abstractNumId w:val="14"/>
@@ -4416,10 +5752,13 @@
     <w:abstractNumId w:val="5"/>
   </w:num>
   <w:num w:numId="23">
-    <w:abstractNumId w:val="16"/>
+    <w:abstractNumId w:val="17"/>
   </w:num>
   <w:num w:numId="24">
-    <w:abstractNumId w:val="22"/>
+    <w:abstractNumId w:val="23"/>
+  </w:num>
+  <w:num w:numId="25">
+    <w:abstractNumId w:val="16"/>
   </w:num>
 </w:numbering>
 </file>

</xml_diff>

<commit_message>
Add Moodule 12 Case Study
</commit_message>
<xml_diff>
--- a/Module12_RegenerationAndCellReprogrammingII/case_study/Case Study_Arghya Sharma_Model_Review.docx
+++ b/Module12_RegenerationAndCellReprogrammingII/case_study/Case Study_Arghya Sharma_Model_Review.docx
@@ -323,15 +323,31 @@
           <w:sz w:val="18"/>
           <w:szCs w:val="18"/>
         </w:rPr>
-        <w:t>2 targeting DRG cells</w:t>
-      </w:r>
-      <w:r>
-        <w:rPr>
-          <w:rFonts w:ascii="Helvetica" w:hAnsi="Helvetica"/>
-          <w:sz w:val="18"/>
-          <w:szCs w:val="18"/>
-        </w:rPr>
-        <w:t xml:space="preserve"> which upon light stimulation express ChR2</w:t>
+        <w:t xml:space="preserve">2 targeting </w:t>
+      </w:r>
+      <w:r>
+        <w:rPr>
+          <w:rFonts w:ascii="Helvetica" w:hAnsi="Helvetica"/>
+          <w:sz w:val="18"/>
+          <w:szCs w:val="18"/>
+        </w:rPr>
+        <w:t>a specific subset of neurons</w:t>
+      </w:r>
+      <w:r>
+        <w:rPr>
+          <w:rFonts w:ascii="Helvetica" w:hAnsi="Helvetica"/>
+          <w:sz w:val="18"/>
+          <w:szCs w:val="18"/>
+        </w:rPr>
+        <w:t xml:space="preserve"> </w:t>
+      </w:r>
+      <w:r>
+        <w:rPr>
+          <w:rFonts w:ascii="Helvetica" w:hAnsi="Helvetica"/>
+          <w:sz w:val="18"/>
+          <w:szCs w:val="18"/>
+        </w:rPr>
+        <w:t>which upon light stimulation express ChR2</w:t>
       </w:r>
       <w:r>
         <w:rPr>
@@ -513,7 +529,39 @@
           <w:sz w:val="18"/>
           <w:szCs w:val="18"/>
         </w:rPr>
-        <w:t>specific spatially (single-cell level), temporal (spike frequency and pattern modulation), and phenotypical (cell type and even neuron subtype)</w:t>
+        <w:t xml:space="preserve">specific spatially (single-cell level), </w:t>
+      </w:r>
+      <w:r>
+        <w:rPr>
+          <w:rFonts w:ascii="Helvetica" w:hAnsi="Helvetica"/>
+          <w:sz w:val="18"/>
+          <w:szCs w:val="18"/>
+        </w:rPr>
+        <w:t>temporally</w:t>
+      </w:r>
+      <w:r>
+        <w:rPr>
+          <w:rFonts w:ascii="Helvetica" w:hAnsi="Helvetica"/>
+          <w:sz w:val="18"/>
+          <w:szCs w:val="18"/>
+        </w:rPr>
+        <w:t xml:space="preserve"> (spike frequency and pattern modulation), and phenotypical</w:t>
+      </w:r>
+      <w:r>
+        <w:rPr>
+          <w:rFonts w:ascii="Helvetica" w:hAnsi="Helvetica"/>
+          <w:sz w:val="18"/>
+          <w:szCs w:val="18"/>
+        </w:rPr>
+        <w:t>ly</w:t>
+      </w:r>
+      <w:r>
+        <w:rPr>
+          <w:rFonts w:ascii="Helvetica" w:hAnsi="Helvetica"/>
+          <w:sz w:val="18"/>
+          <w:szCs w:val="18"/>
+        </w:rPr>
+        <w:t xml:space="preserve"> (cell type and even neuron subtype)</w:t>
       </w:r>
       <w:r>
         <w:rPr>
@@ -634,15 +682,23 @@
           <w:sz w:val="18"/>
           <w:szCs w:val="18"/>
         </w:rPr>
-        <w:t xml:space="preserve">but at same time lacking some guidelines to assess visually and quantitively </w:t>
-      </w:r>
-      <w:r>
-        <w:rPr>
-          <w:rFonts w:ascii="Helvetica" w:hAnsi="Helvetica"/>
-          <w:sz w:val="18"/>
-          <w:szCs w:val="18"/>
-        </w:rPr>
-        <w:t xml:space="preserve">in-vivo </w:t>
+        <w:t>but at same time lacking some guidelines to assess visually and quantit</w:t>
+      </w:r>
+      <w:r>
+        <w:rPr>
+          <w:rFonts w:ascii="Helvetica" w:hAnsi="Helvetica"/>
+          <w:sz w:val="18"/>
+          <w:szCs w:val="18"/>
+        </w:rPr>
+        <w:t>at</w:t>
+      </w:r>
+      <w:r>
+        <w:rPr>
+          <w:rFonts w:ascii="Helvetica" w:hAnsi="Helvetica"/>
+          <w:sz w:val="18"/>
+          <w:szCs w:val="18"/>
+        </w:rPr>
+        <w:t xml:space="preserve">ively </w:t>
       </w:r>
       <w:r>
         <w:rPr>
@@ -682,7 +738,23 @@
           <w:sz w:val="18"/>
           <w:szCs w:val="18"/>
         </w:rPr>
+        <w:t xml:space="preserve"> that she proposes</w:t>
+      </w:r>
+      <w:r>
+        <w:rPr>
+          <w:rFonts w:ascii="Helvetica" w:hAnsi="Helvetica"/>
+          <w:sz w:val="18"/>
+          <w:szCs w:val="18"/>
+        </w:rPr>
         <w:t>.</w:t>
+      </w:r>
+      <w:r>
+        <w:rPr>
+          <w:rFonts w:ascii="Helvetica" w:hAnsi="Helvetica"/>
+          <w:sz w:val="18"/>
+          <w:szCs w:val="18"/>
+        </w:rPr>
+        <w:t xml:space="preserve"> </w:t>
       </w:r>
     </w:p>
     <w:p>
@@ -704,7 +776,15 @@
           <w:sz w:val="18"/>
           <w:szCs w:val="18"/>
         </w:rPr>
-        <w:t>However,</w:t>
+        <w:t>In addition</w:t>
+      </w:r>
+      <w:r>
+        <w:rPr>
+          <w:rFonts w:ascii="Helvetica" w:hAnsi="Helvetica"/>
+          <w:sz w:val="18"/>
+          <w:szCs w:val="18"/>
+        </w:rPr>
+        <w:t>,</w:t>
       </w:r>
       <w:r>
         <w:rPr>
@@ -728,23 +808,7 @@
           <w:sz w:val="18"/>
           <w:szCs w:val="18"/>
         </w:rPr>
-        <w:t xml:space="preserve"> goal is </w:t>
-      </w:r>
-      <w:r>
-        <w:rPr>
-          <w:rFonts w:ascii="Helvetica" w:hAnsi="Helvetica"/>
-          <w:sz w:val="18"/>
-          <w:szCs w:val="18"/>
-        </w:rPr>
-        <w:t xml:space="preserve">also </w:t>
-      </w:r>
-      <w:r>
-        <w:rPr>
-          <w:rFonts w:ascii="Helvetica" w:hAnsi="Helvetica"/>
-          <w:sz w:val="18"/>
-          <w:szCs w:val="18"/>
-        </w:rPr>
-        <w:t xml:space="preserve">to design a technique </w:t>
+        <w:t xml:space="preserve"> goal is to design a technique </w:t>
       </w:r>
       <w:r>
         <w:rPr>
@@ -760,7 +824,15 @@
           <w:sz w:val="18"/>
           <w:szCs w:val="18"/>
         </w:rPr>
-        <w:t>in addition of axonal growth</w:t>
+        <w:t>promotes</w:t>
+      </w:r>
+      <w:r>
+        <w:rPr>
+          <w:rFonts w:ascii="Helvetica" w:hAnsi="Helvetica"/>
+          <w:sz w:val="18"/>
+          <w:szCs w:val="18"/>
+        </w:rPr>
+        <w:t xml:space="preserve"> axonal growth</w:t>
       </w:r>
       <w:r>
         <w:rPr>
@@ -776,23 +848,23 @@
           <w:sz w:val="18"/>
           <w:szCs w:val="18"/>
         </w:rPr>
-        <w:t>promote</w:t>
-      </w:r>
-      <w:r>
-        <w:rPr>
-          <w:rFonts w:ascii="Helvetica" w:hAnsi="Helvetica"/>
-          <w:sz w:val="18"/>
-          <w:szCs w:val="18"/>
-        </w:rPr>
-        <w:t>s</w:t>
-      </w:r>
-      <w:r>
-        <w:rPr>
-          <w:rFonts w:ascii="Helvetica" w:hAnsi="Helvetica"/>
-          <w:sz w:val="18"/>
-          <w:szCs w:val="18"/>
-        </w:rPr>
-        <w:t xml:space="preserve"> proliferation of Schwann cells (SCs) and </w:t>
+        <w:t>and</w:t>
+      </w:r>
+      <w:r>
+        <w:rPr>
+          <w:rFonts w:ascii="Helvetica" w:hAnsi="Helvetica"/>
+          <w:sz w:val="18"/>
+          <w:szCs w:val="18"/>
+        </w:rPr>
+        <w:t xml:space="preserve"> </w:t>
+      </w:r>
+      <w:r>
+        <w:rPr>
+          <w:rFonts w:ascii="Helvetica" w:hAnsi="Helvetica"/>
+          <w:sz w:val="18"/>
+          <w:szCs w:val="18"/>
+        </w:rPr>
+        <w:t xml:space="preserve">proliferation of Schwann cells (SCs) and </w:t>
       </w:r>
       <w:r>
         <w:rPr>
@@ -808,7 +880,7 @@
           <w:sz w:val="18"/>
           <w:szCs w:val="18"/>
         </w:rPr>
-        <w:t>clearly</w:t>
+        <w:t>fully</w:t>
       </w:r>
       <w:r>
         <w:rPr>
@@ -902,7 +974,15 @@
           <w:sz w:val="18"/>
           <w:szCs w:val="18"/>
         </w:rPr>
-        <w:t xml:space="preserve">promotes in-vitro SC proliferation, differentiation and myelination, we replace ChR2 opsin with a ChR2 mutant, </w:t>
+        <w:t>increases</w:t>
+      </w:r>
+      <w:r>
+        <w:rPr>
+          <w:rFonts w:ascii="Helvetica" w:hAnsi="Helvetica"/>
+          <w:sz w:val="18"/>
+          <w:szCs w:val="18"/>
+        </w:rPr>
+        <w:t xml:space="preserve"> in-vitro SC proliferation, differentiation and myelination, we replace ChR2 opsin with a ChR2 mutant, </w:t>
       </w:r>
       <w:proofErr w:type="spellStart"/>
       <w:r>
@@ -1144,7 +1224,23 @@
           <w:sz w:val="18"/>
           <w:szCs w:val="18"/>
         </w:rPr>
-        <w:t xml:space="preserve">that it is ultra-light sensitive which enables neural activity in transfected </w:t>
+        <w:t>that</w:t>
+      </w:r>
+      <w:r>
+        <w:rPr>
+          <w:rFonts w:ascii="Helvetica" w:hAnsi="Helvetica"/>
+          <w:sz w:val="18"/>
+          <w:szCs w:val="18"/>
+        </w:rPr>
+        <w:t>,</w:t>
+      </w:r>
+      <w:r>
+        <w:rPr>
+          <w:rFonts w:ascii="Helvetica" w:hAnsi="Helvetica"/>
+          <w:sz w:val="18"/>
+          <w:szCs w:val="18"/>
+        </w:rPr>
+        <w:t xml:space="preserve"> it is ultra-light sensitive which enables neural activity in transfected </w:t>
       </w:r>
       <w:r>
         <w:rPr>
@@ -1196,6 +1292,416 @@
           <w:szCs w:val="18"/>
         </w:rPr>
         <w:t>).</w:t>
+      </w:r>
+    </w:p>
+    <w:p>
+      <w:pPr>
+        <w:pStyle w:val="NormalWeb"/>
+        <w:numPr>
+          <w:ilvl w:val="0"/>
+          <w:numId w:val="24"/>
+        </w:numPr>
+        <w:spacing w:before="0" w:beforeAutospacing="0"/>
+        <w:rPr>
+          <w:rFonts w:ascii="Helvetica" w:hAnsi="Helvetica"/>
+          <w:sz w:val="18"/>
+          <w:szCs w:val="18"/>
+        </w:rPr>
+      </w:pPr>
+      <w:r>
+        <w:rPr>
+          <w:rFonts w:ascii="Helvetica" w:hAnsi="Helvetica"/>
+          <w:sz w:val="18"/>
+          <w:szCs w:val="18"/>
+        </w:rPr>
+        <w:t>For in-vivo live imaging, we introduce in the opsin-promoter construct the protein CFP before transducing it into the neurons and SCs are retrovirally labelled with GFP. The mice will be re-anesthetized and the sciatic nerve re-exposed and imaged with a fluorescent dissecting microscope.</w:t>
+      </w:r>
+    </w:p>
+    <w:p>
+      <w:pPr>
+        <w:pStyle w:val="NormalWeb"/>
+        <w:numPr>
+          <w:ilvl w:val="0"/>
+          <w:numId w:val="24"/>
+        </w:numPr>
+        <w:spacing w:before="0" w:beforeAutospacing="0"/>
+        <w:rPr>
+          <w:rFonts w:ascii="Helvetica" w:hAnsi="Helvetica"/>
+          <w:sz w:val="18"/>
+          <w:szCs w:val="18"/>
+        </w:rPr>
+      </w:pPr>
+      <w:r>
+        <w:rPr>
+          <w:rFonts w:ascii="Helvetica" w:hAnsi="Helvetica"/>
+          <w:sz w:val="18"/>
+          <w:szCs w:val="18"/>
+        </w:rPr>
+        <w:t>For static imaging</w:t>
+      </w:r>
+      <w:r>
+        <w:rPr>
+          <w:rFonts w:ascii="Helvetica" w:hAnsi="Helvetica"/>
+          <w:sz w:val="18"/>
+          <w:szCs w:val="18"/>
+        </w:rPr>
+        <w:t>,</w:t>
+      </w:r>
+      <w:r>
+        <w:rPr>
+          <w:rFonts w:ascii="Helvetica" w:hAnsi="Helvetica"/>
+          <w:sz w:val="18"/>
+          <w:szCs w:val="18"/>
+        </w:rPr>
+        <w:t xml:space="preserve"> some of the mice will need to be sacrificed at some time points during the experiment. In uninjured neurons, myelin Schwann </w:t>
+      </w:r>
+      <w:r>
+        <w:rPr>
+          <w:rFonts w:ascii="Helvetica" w:hAnsi="Helvetica"/>
+          <w:sz w:val="18"/>
+          <w:szCs w:val="18"/>
+        </w:rPr>
+        <w:t xml:space="preserve">cells </w:t>
+      </w:r>
+      <w:r>
+        <w:rPr>
+          <w:rFonts w:ascii="Helvetica" w:hAnsi="Helvetica"/>
+          <w:sz w:val="18"/>
+          <w:szCs w:val="18"/>
+        </w:rPr>
+        <w:t>express various proteins including pro-myelin transcription factor Krox20, myelin protein zero (MPZ) and myelin basic protein (MBP).  We will sample tissues closed to the crushed area, and w</w:t>
+      </w:r>
+      <w:r>
+        <w:rPr>
+          <w:rFonts w:ascii="Helvetica" w:hAnsi="Helvetica"/>
+          <w:sz w:val="18"/>
+          <w:szCs w:val="18"/>
+        </w:rPr>
+        <w:t xml:space="preserve">e </w:t>
+      </w:r>
+      <w:r>
+        <w:rPr>
+          <w:rFonts w:ascii="Helvetica" w:hAnsi="Helvetica"/>
+          <w:sz w:val="18"/>
+          <w:szCs w:val="18"/>
+        </w:rPr>
+        <w:t xml:space="preserve">will </w:t>
+      </w:r>
+      <w:r>
+        <w:rPr>
+          <w:rFonts w:ascii="Helvetica" w:hAnsi="Helvetica"/>
+          <w:sz w:val="18"/>
+          <w:szCs w:val="18"/>
+        </w:rPr>
+        <w:t>measure levels of Krox20 and MBP, which are SC transcription regulatory factors driving the transition from non-myelinated to myelinated status in SCs and analyze how they progress over time after light stimulation (for ex. through western blot analysis).</w:t>
+      </w:r>
+    </w:p>
+    <w:p>
+      <w:pPr>
+        <w:pStyle w:val="NormalWeb"/>
+        <w:numPr>
+          <w:ilvl w:val="0"/>
+          <w:numId w:val="24"/>
+        </w:numPr>
+        <w:spacing w:before="0" w:beforeAutospacing="0"/>
+        <w:rPr>
+          <w:rFonts w:ascii="Helvetica" w:hAnsi="Helvetica"/>
+          <w:sz w:val="18"/>
+          <w:szCs w:val="18"/>
+        </w:rPr>
+      </w:pPr>
+      <w:r>
+        <w:rPr>
+          <w:rFonts w:ascii="Helvetica" w:hAnsi="Helvetica"/>
+          <w:sz w:val="18"/>
+          <w:szCs w:val="18"/>
+        </w:rPr>
+        <w:t>For</w:t>
+      </w:r>
+      <w:r>
+        <w:rPr>
+          <w:rFonts w:ascii="Helvetica" w:hAnsi="Helvetica"/>
+          <w:sz w:val="18"/>
+          <w:szCs w:val="18"/>
+        </w:rPr>
+        <w:t xml:space="preserve"> a cut or crush</w:t>
+      </w:r>
+      <w:r>
+        <w:rPr>
+          <w:rFonts w:ascii="Helvetica" w:hAnsi="Helvetica"/>
+          <w:sz w:val="18"/>
+          <w:szCs w:val="18"/>
+        </w:rPr>
+        <w:t xml:space="preserve"> injury</w:t>
+      </w:r>
+      <w:r>
+        <w:rPr>
+          <w:rFonts w:ascii="Helvetica" w:hAnsi="Helvetica"/>
+          <w:sz w:val="18"/>
+          <w:szCs w:val="18"/>
+        </w:rPr>
+        <w:t xml:space="preserve">, in the distal stump, </w:t>
+      </w:r>
+      <w:proofErr w:type="spellStart"/>
+      <w:r>
+        <w:rPr>
+          <w:rFonts w:ascii="Helvetica" w:hAnsi="Helvetica"/>
+          <w:sz w:val="18"/>
+          <w:szCs w:val="18"/>
+        </w:rPr>
+        <w:t>R</w:t>
+      </w:r>
+      <w:r>
+        <w:rPr>
+          <w:rFonts w:ascii="Helvetica" w:hAnsi="Helvetica"/>
+          <w:sz w:val="18"/>
+          <w:szCs w:val="18"/>
+        </w:rPr>
+        <w:t>emak</w:t>
+      </w:r>
+      <w:proofErr w:type="spellEnd"/>
+      <w:r>
+        <w:rPr>
+          <w:rFonts w:ascii="Helvetica" w:hAnsi="Helvetica"/>
+          <w:sz w:val="18"/>
+          <w:szCs w:val="18"/>
+        </w:rPr>
+        <w:t xml:space="preserve"> and myelin </w:t>
+      </w:r>
+      <w:r>
+        <w:rPr>
+          <w:rFonts w:ascii="Helvetica" w:hAnsi="Helvetica"/>
+          <w:sz w:val="18"/>
+          <w:szCs w:val="18"/>
+        </w:rPr>
+        <w:t>SCs are reprogrammed in transient repair Schwann cells which promote healing and form</w:t>
+      </w:r>
+      <w:r>
+        <w:rPr>
+          <w:rFonts w:ascii="Helvetica" w:hAnsi="Helvetica"/>
+          <w:sz w:val="18"/>
+          <w:szCs w:val="18"/>
+        </w:rPr>
+        <w:t xml:space="preserve"> </w:t>
+      </w:r>
+      <w:r>
+        <w:rPr>
+          <w:rFonts w:ascii="Helvetica" w:hAnsi="Helvetica"/>
+          <w:sz w:val="18"/>
+          <w:szCs w:val="18"/>
+        </w:rPr>
+        <w:t>regeneration tracks (</w:t>
+      </w:r>
+      <w:proofErr w:type="spellStart"/>
+      <w:r>
+        <w:rPr>
+          <w:rFonts w:ascii="Helvetica" w:hAnsi="Helvetica"/>
+          <w:sz w:val="18"/>
+          <w:szCs w:val="18"/>
+        </w:rPr>
+        <w:t>Bungner</w:t>
+      </w:r>
+      <w:proofErr w:type="spellEnd"/>
+      <w:r>
+        <w:rPr>
+          <w:rFonts w:ascii="Helvetica" w:hAnsi="Helvetica"/>
+          <w:sz w:val="18"/>
+          <w:szCs w:val="18"/>
+        </w:rPr>
+        <w:t xml:space="preserve"> bands). It has been established that deterioration of repair cells is an important reason for regeneration failure. </w:t>
+      </w:r>
+      <w:r>
+        <w:rPr>
+          <w:rFonts w:ascii="Helvetica" w:hAnsi="Helvetica"/>
+          <w:sz w:val="18"/>
+          <w:szCs w:val="18"/>
+        </w:rPr>
+        <w:t>We want to quantify the impact of OS on repair Schwann cells</w:t>
+      </w:r>
+      <w:r>
+        <w:rPr>
+          <w:rFonts w:ascii="Helvetica" w:hAnsi="Helvetica"/>
+          <w:sz w:val="18"/>
+          <w:szCs w:val="18"/>
+        </w:rPr>
+        <w:t>,</w:t>
+      </w:r>
+      <w:r>
+        <w:rPr>
+          <w:rFonts w:ascii="Helvetica" w:hAnsi="Helvetica"/>
+          <w:sz w:val="18"/>
+          <w:szCs w:val="18"/>
+        </w:rPr>
+        <w:t xml:space="preserve"> consequently</w:t>
+      </w:r>
+      <w:r>
+        <w:rPr>
+          <w:rFonts w:ascii="Helvetica" w:hAnsi="Helvetica"/>
+          <w:sz w:val="18"/>
+          <w:szCs w:val="18"/>
+        </w:rPr>
+        <w:t>,</w:t>
+      </w:r>
+      <w:r>
+        <w:rPr>
+          <w:rFonts w:ascii="Helvetica" w:hAnsi="Helvetica"/>
+          <w:sz w:val="18"/>
+          <w:szCs w:val="18"/>
+        </w:rPr>
+        <w:t xml:space="preserve"> w</w:t>
+      </w:r>
+      <w:r>
+        <w:rPr>
+          <w:rFonts w:ascii="Helvetica" w:hAnsi="Helvetica"/>
+          <w:sz w:val="18"/>
+          <w:szCs w:val="18"/>
+        </w:rPr>
+        <w:t>e propose</w:t>
+      </w:r>
+      <w:r>
+        <w:rPr>
+          <w:rFonts w:ascii="Helvetica" w:hAnsi="Helvetica"/>
+          <w:sz w:val="18"/>
+          <w:szCs w:val="18"/>
+        </w:rPr>
+        <w:t xml:space="preserve"> </w:t>
+      </w:r>
+      <w:r>
+        <w:rPr>
+          <w:rFonts w:ascii="Helvetica" w:hAnsi="Helvetica"/>
+          <w:sz w:val="18"/>
+          <w:szCs w:val="18"/>
+        </w:rPr>
+        <w:t>to measure expression of key transcription factors like STAT3 and c-Jun involved in repair Schwann cells</w:t>
+      </w:r>
+      <w:r>
+        <w:rPr>
+          <w:rFonts w:ascii="Helvetica" w:hAnsi="Helvetica"/>
+          <w:sz w:val="18"/>
+          <w:szCs w:val="18"/>
+        </w:rPr>
+        <w:t xml:space="preserve"> </w:t>
+      </w:r>
+      <w:r>
+        <w:rPr>
+          <w:rFonts w:ascii="Helvetica" w:hAnsi="Helvetica"/>
+          <w:sz w:val="18"/>
+          <w:szCs w:val="18"/>
+        </w:rPr>
+        <w:fldChar w:fldCharType="begin"/>
+      </w:r>
+      <w:r>
+        <w:rPr>
+          <w:rFonts w:ascii="Helvetica" w:hAnsi="Helvetica"/>
+          <w:sz w:val="18"/>
+          <w:szCs w:val="18"/>
+        </w:rPr>
+        <w:instrText xml:space="preserve"> ADDIN ZOTERO_ITEM CSL_CITATION {"citationID":"9FOEXA92","properties":{"formattedCitation":"[3]","plainCitation":"[3]","noteIndex":0},"citationItems":[{"id":595,"uris":["http://zotero.org/users/7286058/items/246WJPBI"],"uri":["http://zotero.org/users/7286058/items/246WJPBI"],"itemData":{"id":595,"type":"article-journal","abstract":"The remarkable plasticity of Schwann cells allows them to adopt the Remak (non-myelin) and myelin phenotypes, which are specialized to meet the needs of small and large diameter axons, and differ markedly from each other. It also enables Schwann cells initially to mount a strikingly adaptive response to nerve injury and to promote regeneration by converting to a repair-promoting phenotype. These repair cells activate a sequence of supportive functions that engineer myelin clearance, prevent neuronal death, and help axon growth and guidance. Eventually, this response runs out of steam, however, because in the long run the phenotype of repair cells is unstable and their survival is compromised. The re-programming of Remak and myelin cells to repair cells, together with the injury-induced switch of peripheral neurons to a growth mode, gives peripheral nerves their strong regenerative potential. But it remains a challenge to harness this potential and devise effective treatments that maintain the initial repair capacity of peripheral nerves for the extended periods typically required for nerve repair in humans.","container-title":"Frontiers in Cellular Neuroscience","DOI":"10.3389/fncel.2019.00033","ISSN":"1662-5102","journalAbbreviation":"Front Cell Neurosci","note":"PMID: 30804758\nPMCID: PMC6378273","page":"33","source":"PubMed Central","title":"The Success and Failure of the Schwann Cell Response to Nerve Injury","URL":"https://www.ncbi.nlm.nih.gov/pmc/articles/PMC6378273/","volume":"13","author":[{"family":"Jessen","given":"Kristjan R."},{"family":"Mirsky","given":"Rhona"}],"accessed":{"date-parts":[["2021",11,20]]},"issued":{"date-parts":[["2019",2,11]]}}}],"schema":"https://github.com/citation-style-language/schema/raw/master/csl-citation.json"} </w:instrText>
+      </w:r>
+      <w:r>
+        <w:rPr>
+          <w:rFonts w:ascii="Helvetica" w:hAnsi="Helvetica"/>
+          <w:sz w:val="18"/>
+          <w:szCs w:val="18"/>
+        </w:rPr>
+        <w:fldChar w:fldCharType="separate"/>
+      </w:r>
+      <w:r>
+        <w:rPr>
+          <w:rFonts w:ascii="Helvetica" w:hAnsi="Helvetica"/>
+          <w:noProof/>
+          <w:sz w:val="18"/>
+          <w:szCs w:val="18"/>
+        </w:rPr>
+        <w:t>[3]</w:t>
+      </w:r>
+      <w:r>
+        <w:rPr>
+          <w:rFonts w:ascii="Helvetica" w:hAnsi="Helvetica"/>
+          <w:sz w:val="18"/>
+          <w:szCs w:val="18"/>
+        </w:rPr>
+        <w:fldChar w:fldCharType="end"/>
+      </w:r>
+      <w:r>
+        <w:rPr>
+          <w:rFonts w:ascii="Helvetica" w:hAnsi="Helvetica"/>
+          <w:sz w:val="18"/>
+          <w:szCs w:val="18"/>
+        </w:rPr>
+        <w:fldChar w:fldCharType="begin"/>
+      </w:r>
+      <w:r>
+        <w:rPr>
+          <w:rFonts w:ascii="Helvetica" w:hAnsi="Helvetica"/>
+          <w:sz w:val="18"/>
+          <w:szCs w:val="18"/>
+        </w:rPr>
+        <w:instrText xml:space="preserve"> ADDIN ZOTERO_ITEM CSL_CITATION {"citationID":"MmQgFs0L","properties":{"formattedCitation":"[4]","plainCitation":"[4]","noteIndex":0},"citationItems":[{"id":600,"uris":["http://zotero.org/users/7286058/items/2XSE7EWW"],"uri":["http://zotero.org/users/7286058/items/2XSE7EWW"],"itemData":{"id":600,"type":"article-journal","abstract":"Peripheral nerve injuries arising from trauma or disease can lead to sensory and motor deficits and neuropathic pain. Despite the purported ability of the peripheral nerve to self-repair, lifelong disability is common. New molecular and cellular insights have begun to reveal why the peripheral nerve has limited repair capacity. The peripheral nerve is primarily comprised of axons and Schwann cells, the supporting glial cells that produce myelin to facilitate the rapid conduction of electrical impulses. Schwann cells are required for successful nerve regeneration; they partially “de-differentiate” in response to injury, re-initiating the expression of developmental genes that support nerve repair. However, Schwann cell dysfunction, which occurs in chronic nerve injury, disease, and aging, limits their capacity to support endogenous repair, worsening patient outcomes. Cell replacement-based therapeutic approaches using exogenous Schwann cells could be curative, but not all Schwann cells have a “repair” phenotype, defined as the ability to promote axonal growth, maintain a proliferative phenotype, and remyelinate axons. Two cell replacement strategies are being championed for peripheral nerve repair: prospective isolation of “repair” Schwann cells for autologous cell transplants, which is hampered by supply challenges, and directed differentiation of pluripotent stem cells or lineage conversion of accessible somatic cells to induced Schwann cells, with the potential of “unlimited” supply. All approaches require a solid understanding of the molecular mechanisms guiding Schwann cell development and the repair phenotype, which we review herein. Together these studies provide essential context for current efforts to design glial cell-based therapies for peripheral nerve regeneration.","container-title":"Frontiers in Molecular Neuroscience","DOI":"10.3389/fnmol.2020.608442","ISSN":"1662-5099","page":"270","source":"Frontiers","title":"Insights Into the Role and Potential of Schwann Cells for Peripheral Nerve Repair From Studies of Development and Injury","URL":"https://www.frontiersin.org/article/10.3389/fnmol.2020.608442","volume":"13","author":[{"family":"Balakrishnan","given":"Anjali"},{"family":"Belfiore","given":"Lauren"},{"family":"Chu","given":"Tak-Ho"},{"family":"Fleming","given":"Taylor"},{"family":"Midha","given":"Rajiv"},{"family":"Biernaskie","given":"Jeff"},{"family":"Schuurmans","given":"Carol"}],"accessed":{"date-parts":[["2021",11,20]]},"issued":{"date-parts":[["2021"]]}}}],"schema":"https://github.com/citation-style-language/schema/raw/master/csl-citation.json"} </w:instrText>
+      </w:r>
+      <w:r>
+        <w:rPr>
+          <w:rFonts w:ascii="Helvetica" w:hAnsi="Helvetica"/>
+          <w:sz w:val="18"/>
+          <w:szCs w:val="18"/>
+        </w:rPr>
+        <w:fldChar w:fldCharType="separate"/>
+      </w:r>
+      <w:r>
+        <w:rPr>
+          <w:rFonts w:ascii="Helvetica" w:hAnsi="Helvetica"/>
+          <w:noProof/>
+          <w:sz w:val="18"/>
+          <w:szCs w:val="18"/>
+        </w:rPr>
+        <w:t>[4]</w:t>
+      </w:r>
+      <w:r>
+        <w:rPr>
+          <w:rFonts w:ascii="Helvetica" w:hAnsi="Helvetica"/>
+          <w:sz w:val="18"/>
+          <w:szCs w:val="18"/>
+        </w:rPr>
+        <w:fldChar w:fldCharType="end"/>
+      </w:r>
+      <w:r>
+        <w:rPr>
+          <w:rFonts w:ascii="Helvetica" w:hAnsi="Helvetica"/>
+          <w:sz w:val="18"/>
+          <w:szCs w:val="18"/>
+        </w:rPr>
+        <w:t>.</w:t>
+      </w:r>
+    </w:p>
+    <w:p>
+      <w:pPr>
+        <w:pStyle w:val="NormalWeb"/>
+        <w:numPr>
+          <w:ilvl w:val="0"/>
+          <w:numId w:val="24"/>
+        </w:numPr>
+        <w:spacing w:before="0" w:beforeAutospacing="0"/>
+        <w:rPr>
+          <w:rFonts w:ascii="Helvetica" w:hAnsi="Helvetica"/>
+          <w:sz w:val="18"/>
+          <w:szCs w:val="18"/>
+        </w:rPr>
+      </w:pPr>
+      <w:r>
+        <w:rPr>
+          <w:rFonts w:ascii="Helvetica" w:hAnsi="Helvetica"/>
+          <w:sz w:val="18"/>
+          <w:szCs w:val="18"/>
+        </w:rPr>
+        <w:t>To quantify OS impact on myelination, w</w:t>
+      </w:r>
+      <w:r>
+        <w:rPr>
+          <w:rFonts w:ascii="Helvetica" w:hAnsi="Helvetica"/>
+          <w:sz w:val="18"/>
+          <w:szCs w:val="18"/>
+        </w:rPr>
+        <w:t>e select randomly axons in the nerve transverse sections, compute the g-ratio (diameter of axon/diameter of axon plus myelin sheath) and average them. We want to show that OS not only promotes axon regrowth, but SC differentiation, and eventually axon myelination.</w:t>
       </w:r>
     </w:p>
     <w:p>
@@ -1249,23 +1755,15 @@
           <w:sz w:val="18"/>
           <w:szCs w:val="18"/>
         </w:rPr>
-        <w:t xml:space="preserve">recovery of function is extremely unlikely and requires some level of </w:t>
-      </w:r>
-      <w:r>
-        <w:rPr>
-          <w:rFonts w:ascii="Helvetica" w:hAnsi="Helvetica"/>
-          <w:sz w:val="18"/>
-          <w:szCs w:val="18"/>
-        </w:rPr>
-        <w:t xml:space="preserve">experience in </w:t>
-      </w:r>
-      <w:r>
-        <w:rPr>
-          <w:rFonts w:ascii="Helvetica" w:hAnsi="Helvetica"/>
-          <w:sz w:val="18"/>
-          <w:szCs w:val="18"/>
-        </w:rPr>
-        <w:t>surgery</w:t>
+        <w:t xml:space="preserve">functional </w:t>
+      </w:r>
+      <w:r>
+        <w:rPr>
+          <w:rFonts w:ascii="Helvetica" w:hAnsi="Helvetica"/>
+          <w:sz w:val="18"/>
+          <w:szCs w:val="18"/>
+        </w:rPr>
+        <w:t>recovery is extremely unlikely</w:t>
       </w:r>
       <w:r>
         <w:rPr>
@@ -1345,31 +1843,39 @@
           <w:sz w:val="18"/>
           <w:szCs w:val="18"/>
         </w:rPr>
-        <w:t xml:space="preserve">compared to an axonotmesis. Therefore, </w:t>
-      </w:r>
-      <w:r>
-        <w:rPr>
-          <w:rFonts w:ascii="Helvetica" w:hAnsi="Helvetica"/>
-          <w:sz w:val="18"/>
-          <w:szCs w:val="18"/>
-        </w:rPr>
-        <w:t xml:space="preserve">instead, </w:t>
-      </w:r>
-      <w:r>
-        <w:rPr>
-          <w:rFonts w:ascii="Helvetica" w:hAnsi="Helvetica"/>
-          <w:sz w:val="18"/>
-          <w:szCs w:val="18"/>
-        </w:rPr>
-        <w:t xml:space="preserve">we </w:t>
-      </w:r>
-      <w:r>
-        <w:rPr>
-          <w:rFonts w:ascii="Helvetica" w:hAnsi="Helvetica"/>
-          <w:sz w:val="18"/>
-          <w:szCs w:val="18"/>
-        </w:rPr>
-        <w:t xml:space="preserve">decide to </w:t>
+        <w:t xml:space="preserve">compared to an axonotmesis. </w:t>
+      </w:r>
+      <w:r>
+        <w:rPr>
+          <w:rFonts w:ascii="Helvetica" w:hAnsi="Helvetica"/>
+          <w:sz w:val="18"/>
+          <w:szCs w:val="18"/>
+        </w:rPr>
+        <w:t>Therefore, we</w:t>
+      </w:r>
+      <w:r>
+        <w:rPr>
+          <w:rFonts w:ascii="Helvetica" w:hAnsi="Helvetica"/>
+          <w:sz w:val="18"/>
+          <w:szCs w:val="18"/>
+        </w:rPr>
+        <w:t xml:space="preserve"> </w:t>
+      </w:r>
+      <w:r>
+        <w:rPr>
+          <w:rFonts w:ascii="Helvetica" w:hAnsi="Helvetica"/>
+          <w:sz w:val="18"/>
+          <w:szCs w:val="18"/>
+        </w:rPr>
+        <w:t>recommend</w:t>
+      </w:r>
+      <w:r>
+        <w:rPr>
+          <w:rFonts w:ascii="Helvetica" w:hAnsi="Helvetica"/>
+          <w:sz w:val="18"/>
+          <w:szCs w:val="18"/>
+        </w:rPr>
+        <w:t xml:space="preserve"> to </w:t>
       </w:r>
       <w:r>
         <w:rPr>
@@ -1394,6 +1900,62 @@
           <w:szCs w:val="18"/>
         </w:rPr>
         <w:t>.</w:t>
+      </w:r>
+      <w:r>
+        <w:rPr>
+          <w:rFonts w:ascii="Helvetica" w:hAnsi="Helvetica"/>
+          <w:sz w:val="18"/>
+          <w:szCs w:val="18"/>
+        </w:rPr>
+        <w:t xml:space="preserve"> If researchers </w:t>
+      </w:r>
+      <w:r>
+        <w:rPr>
+          <w:rFonts w:ascii="Helvetica" w:hAnsi="Helvetica"/>
+          <w:sz w:val="18"/>
+          <w:szCs w:val="18"/>
+        </w:rPr>
+        <w:t xml:space="preserve">still </w:t>
+      </w:r>
+      <w:r>
+        <w:rPr>
+          <w:rFonts w:ascii="Helvetica" w:hAnsi="Helvetica"/>
+          <w:sz w:val="18"/>
+          <w:szCs w:val="18"/>
+        </w:rPr>
+        <w:t xml:space="preserve">want to perform a neurotmesis, we encourage them to use a nerve conduit to facilitate the neuronal </w:t>
+      </w:r>
+      <w:r>
+        <w:rPr>
+          <w:rFonts w:ascii="Helvetica" w:hAnsi="Helvetica"/>
+          <w:sz w:val="18"/>
+          <w:szCs w:val="18"/>
+        </w:rPr>
+        <w:t>regeneration</w:t>
+      </w:r>
+      <w:r>
+        <w:rPr>
+          <w:rFonts w:ascii="Helvetica" w:hAnsi="Helvetica"/>
+          <w:sz w:val="18"/>
+          <w:szCs w:val="18"/>
+        </w:rPr>
+        <w:t xml:space="preserve"> which will increase </w:t>
+      </w:r>
+      <w:r>
+        <w:rPr>
+          <w:rFonts w:ascii="Helvetica" w:hAnsi="Helvetica"/>
+          <w:sz w:val="18"/>
+          <w:szCs w:val="18"/>
+        </w:rPr>
+        <w:t xml:space="preserve">the methodology </w:t>
+      </w:r>
+      <w:r>
+        <w:rPr>
+          <w:rFonts w:ascii="Helvetica" w:hAnsi="Helvetica"/>
+          <w:sz w:val="18"/>
+          <w:szCs w:val="18"/>
+        </w:rPr>
+        <w:t>chances of success.</w:t>
       </w:r>
     </w:p>
     <w:p>
@@ -1591,20 +2153,36 @@
           <w:ilvl w:val="1"/>
           <w:numId w:val="25"/>
         </w:numPr>
-        <w:spacing w:after="240" w:afterAutospacing="0"/>
-        <w:rPr>
-          <w:rFonts w:ascii="Helvetica" w:hAnsi="Helvetica"/>
-          <w:sz w:val="18"/>
-          <w:szCs w:val="18"/>
-        </w:rPr>
-      </w:pPr>
-      <w:r>
-        <w:rPr>
-          <w:rFonts w:ascii="Helvetica" w:hAnsi="Helvetica"/>
-          <w:sz w:val="18"/>
-          <w:szCs w:val="18"/>
-        </w:rPr>
-        <w:t xml:space="preserve">Time is of essence in nerve regeneration, so we </w:t>
+        <w:spacing w:after="0" w:afterAutospacing="0"/>
+        <w:rPr>
+          <w:rFonts w:ascii="Helvetica" w:hAnsi="Helvetica"/>
+          <w:sz w:val="18"/>
+          <w:szCs w:val="18"/>
+        </w:rPr>
+      </w:pPr>
+      <w:r>
+        <w:rPr>
+          <w:rFonts w:ascii="Helvetica" w:hAnsi="Helvetica"/>
+          <w:sz w:val="18"/>
+          <w:szCs w:val="18"/>
+        </w:rPr>
+        <w:t>W</w:t>
+      </w:r>
+      <w:r>
+        <w:rPr>
+          <w:rFonts w:ascii="Helvetica" w:hAnsi="Helvetica"/>
+          <w:sz w:val="18"/>
+          <w:szCs w:val="18"/>
+        </w:rPr>
+        <w:t xml:space="preserve">e </w:t>
+      </w:r>
+      <w:r>
+        <w:rPr>
+          <w:rFonts w:ascii="Helvetica" w:hAnsi="Helvetica"/>
+          <w:sz w:val="18"/>
+          <w:szCs w:val="18"/>
+        </w:rPr>
+        <w:t xml:space="preserve">also </w:t>
       </w:r>
       <w:r>
         <w:rPr>
@@ -1650,32 +2228,36 @@
     <w:p>
       <w:pPr>
         <w:pStyle w:val="NormalWeb"/>
-        <w:numPr>
-          <w:ilvl w:val="0"/>
-          <w:numId w:val="24"/>
-        </w:numPr>
-        <w:spacing w:before="0" w:beforeAutospacing="0"/>
-        <w:rPr>
-          <w:rFonts w:ascii="Helvetica" w:hAnsi="Helvetica"/>
-          <w:sz w:val="18"/>
-          <w:szCs w:val="18"/>
-        </w:rPr>
-      </w:pPr>
-      <w:r>
-        <w:rPr>
-          <w:rFonts w:ascii="Helvetica" w:hAnsi="Helvetica"/>
-          <w:sz w:val="18"/>
-          <w:szCs w:val="18"/>
-        </w:rPr>
-        <w:t>In addition, w</w:t>
-      </w:r>
-      <w:r>
-        <w:rPr>
-          <w:rFonts w:ascii="Helvetica" w:hAnsi="Helvetica"/>
-          <w:sz w:val="18"/>
-          <w:szCs w:val="18"/>
-        </w:rPr>
-        <w:t>e</w:t>
+        <w:spacing w:before="120" w:beforeAutospacing="0" w:after="0" w:afterAutospacing="0"/>
+        <w:rPr>
+          <w:rFonts w:ascii="Helvetica" w:hAnsi="Helvetica"/>
+          <w:sz w:val="18"/>
+          <w:szCs w:val="18"/>
+        </w:rPr>
+      </w:pPr>
+      <w:r>
+        <w:rPr>
+          <w:rFonts w:ascii="Helvetica" w:hAnsi="Helvetica"/>
+          <w:sz w:val="18"/>
+          <w:szCs w:val="18"/>
+        </w:rPr>
+        <w:t>O</w:t>
+      </w:r>
+      <w:r>
+        <w:rPr>
+          <w:rFonts w:ascii="Helvetica" w:hAnsi="Helvetica"/>
+          <w:sz w:val="18"/>
+          <w:szCs w:val="18"/>
+        </w:rPr>
+        <w:t>verall</w:t>
+      </w:r>
+      <w:r>
+        <w:rPr>
+          <w:rFonts w:ascii="Helvetica" w:hAnsi="Helvetica"/>
+          <w:sz w:val="18"/>
+          <w:szCs w:val="18"/>
+        </w:rPr>
+        <w:t>,</w:t>
       </w:r>
       <w:r>
         <w:rPr>
@@ -1691,7 +2273,39 @@
           <w:sz w:val="18"/>
           <w:szCs w:val="18"/>
         </w:rPr>
-        <w:t>introduce in the opsin-promoter construct a genetically protein EYFP and use c-</w:t>
+        <w:t xml:space="preserve">the study </w:t>
+      </w:r>
+      <w:r>
+        <w:rPr>
+          <w:rFonts w:ascii="Helvetica" w:hAnsi="Helvetica"/>
+          <w:sz w:val="18"/>
+          <w:szCs w:val="18"/>
+        </w:rPr>
+        <w:t>is</w:t>
+      </w:r>
+      <w:r>
+        <w:rPr>
+          <w:rFonts w:ascii="Helvetica" w:hAnsi="Helvetica"/>
+          <w:sz w:val="18"/>
+          <w:szCs w:val="18"/>
+        </w:rPr>
+        <w:t xml:space="preserve"> similar to the technique </w:t>
+      </w:r>
+      <w:r>
+        <w:rPr>
+          <w:rFonts w:ascii="Helvetica" w:hAnsi="Helvetica"/>
+          <w:sz w:val="18"/>
+          <w:szCs w:val="18"/>
+        </w:rPr>
+        <w:t>described</w:t>
+      </w:r>
+      <w:r>
+        <w:rPr>
+          <w:rFonts w:ascii="Helvetica" w:hAnsi="Helvetica"/>
+          <w:sz w:val="18"/>
+          <w:szCs w:val="18"/>
+        </w:rPr>
+        <w:t xml:space="preserve"> by </w:t>
       </w:r>
       <w:proofErr w:type="spellStart"/>
       <w:r>
@@ -1700,7 +2314,7 @@
           <w:sz w:val="18"/>
           <w:szCs w:val="18"/>
         </w:rPr>
-        <w:t>Fos</w:t>
+        <w:t>Agryha</w:t>
       </w:r>
       <w:proofErr w:type="spellEnd"/>
       <w:r>
@@ -1709,30 +2323,71 @@
           <w:sz w:val="18"/>
           <w:szCs w:val="18"/>
         </w:rPr>
-        <w:t xml:space="preserve"> labeling to detect activity neuronal with immunofluorescence.</w:t>
-      </w:r>
-    </w:p>
-    <w:p>
-      <w:pPr>
-        <w:pStyle w:val="NormalWeb"/>
-        <w:numPr>
-          <w:ilvl w:val="0"/>
-          <w:numId w:val="24"/>
-        </w:numPr>
-        <w:spacing w:before="0" w:beforeAutospacing="0"/>
-        <w:rPr>
-          <w:rFonts w:ascii="Helvetica" w:hAnsi="Helvetica"/>
-          <w:sz w:val="18"/>
-          <w:szCs w:val="18"/>
-        </w:rPr>
-      </w:pPr>
-      <w:r>
-        <w:rPr>
-          <w:rFonts w:ascii="Helvetica" w:hAnsi="Helvetica"/>
-          <w:sz w:val="18"/>
-          <w:szCs w:val="18"/>
-        </w:rPr>
-        <w:t>In uninjured neurons, myelin Schwann express various proteins including pro-myelin transcription factor Krox20, myelin protein zero (MPZ) and</w:t>
+        <w:t xml:space="preserve"> with more content related to Schwann cells since it </w:t>
+      </w:r>
+      <w:r>
+        <w:rPr>
+          <w:rFonts w:ascii="Helvetica" w:hAnsi="Helvetica"/>
+          <w:sz w:val="18"/>
+          <w:szCs w:val="18"/>
+        </w:rPr>
+        <w:t>is</w:t>
+      </w:r>
+      <w:r>
+        <w:rPr>
+          <w:rFonts w:ascii="Helvetica" w:hAnsi="Helvetica"/>
+          <w:sz w:val="18"/>
+          <w:szCs w:val="18"/>
+        </w:rPr>
+        <w:t xml:space="preserve"> her </w:t>
+      </w:r>
+      <w:r>
+        <w:rPr>
+          <w:rFonts w:ascii="Helvetica" w:hAnsi="Helvetica"/>
+          <w:sz w:val="18"/>
+          <w:szCs w:val="18"/>
+        </w:rPr>
+        <w:t xml:space="preserve">initial </w:t>
+      </w:r>
+      <w:r>
+        <w:rPr>
+          <w:rFonts w:ascii="Helvetica" w:hAnsi="Helvetica"/>
+          <w:sz w:val="18"/>
+          <w:szCs w:val="18"/>
+        </w:rPr>
+        <w:t xml:space="preserve">intent to include them in the </w:t>
+      </w:r>
+      <w:r>
+        <w:rPr>
+          <w:rFonts w:ascii="Helvetica" w:hAnsi="Helvetica"/>
+          <w:sz w:val="18"/>
+          <w:szCs w:val="18"/>
+        </w:rPr>
+        <w:t xml:space="preserve">study with </w:t>
+      </w:r>
+      <w:r>
+        <w:rPr>
+          <w:rFonts w:ascii="Helvetica" w:hAnsi="Helvetica"/>
+          <w:sz w:val="18"/>
+          <w:szCs w:val="18"/>
+        </w:rPr>
+        <w:t xml:space="preserve">additional details to assess over time </w:t>
+      </w:r>
+      <w:r>
+        <w:rPr>
+          <w:rFonts w:ascii="Helvetica" w:hAnsi="Helvetica"/>
+          <w:sz w:val="18"/>
+          <w:szCs w:val="18"/>
+        </w:rPr>
+        <w:t xml:space="preserve">the </w:t>
+      </w:r>
+      <w:r>
+        <w:rPr>
+          <w:rFonts w:ascii="Helvetica" w:hAnsi="Helvetica"/>
+          <w:sz w:val="18"/>
+          <w:szCs w:val="18"/>
+        </w:rPr>
+        <w:t>success of the methodology</w:t>
       </w:r>
       <w:r>
         <w:rPr>
@@ -1748,410 +2403,31 @@
           <w:sz w:val="18"/>
           <w:szCs w:val="18"/>
         </w:rPr>
-        <w:t>m</w:t>
-      </w:r>
-      <w:r>
-        <w:rPr>
-          <w:rFonts w:ascii="Helvetica" w:hAnsi="Helvetica"/>
-          <w:sz w:val="18"/>
-          <w:szCs w:val="18"/>
-        </w:rPr>
-        <w:t xml:space="preserve">yelin basic protein (MBP). </w:t>
-      </w:r>
-      <w:r>
-        <w:rPr>
-          <w:rFonts w:ascii="Helvetica" w:hAnsi="Helvetica"/>
-          <w:sz w:val="18"/>
-          <w:szCs w:val="18"/>
-        </w:rPr>
-        <w:t xml:space="preserve"> </w:t>
-      </w:r>
-      <w:r>
-        <w:rPr>
-          <w:rFonts w:ascii="Helvetica" w:hAnsi="Helvetica"/>
-          <w:sz w:val="18"/>
-          <w:szCs w:val="18"/>
-        </w:rPr>
-        <w:t xml:space="preserve">We will sample some issues closed to the crushed area, </w:t>
-      </w:r>
-      <w:r>
-        <w:rPr>
-          <w:rFonts w:ascii="Helvetica" w:hAnsi="Helvetica"/>
-          <w:sz w:val="18"/>
-          <w:szCs w:val="18"/>
-        </w:rPr>
-        <w:t xml:space="preserve">and </w:t>
-      </w:r>
-      <w:r>
-        <w:rPr>
-          <w:rFonts w:ascii="Helvetica" w:hAnsi="Helvetica"/>
-          <w:sz w:val="18"/>
-          <w:szCs w:val="18"/>
-        </w:rPr>
-        <w:t>w</w:t>
-      </w:r>
-      <w:r>
-        <w:rPr>
-          <w:rFonts w:ascii="Helvetica" w:hAnsi="Helvetica"/>
-          <w:sz w:val="18"/>
-          <w:szCs w:val="18"/>
-        </w:rPr>
-        <w:t xml:space="preserve">e </w:t>
-      </w:r>
-      <w:r>
-        <w:rPr>
-          <w:rFonts w:ascii="Helvetica" w:hAnsi="Helvetica"/>
-          <w:sz w:val="18"/>
-          <w:szCs w:val="18"/>
-        </w:rPr>
-        <w:t xml:space="preserve">will </w:t>
-      </w:r>
-      <w:r>
-        <w:rPr>
-          <w:rFonts w:ascii="Helvetica" w:hAnsi="Helvetica"/>
-          <w:sz w:val="18"/>
-          <w:szCs w:val="18"/>
-        </w:rPr>
-        <w:t>measure</w:t>
-      </w:r>
-      <w:r>
-        <w:rPr>
-          <w:rFonts w:ascii="Helvetica" w:hAnsi="Helvetica"/>
-          <w:sz w:val="18"/>
-          <w:szCs w:val="18"/>
-        </w:rPr>
-        <w:t xml:space="preserve"> levels of Krox20 and MBP</w:t>
-      </w:r>
-      <w:r>
-        <w:rPr>
-          <w:rFonts w:ascii="Helvetica" w:hAnsi="Helvetica"/>
-          <w:sz w:val="18"/>
-          <w:szCs w:val="18"/>
-        </w:rPr>
-        <w:t>, which are SC transcription regulatory factors driving the transition fr</w:t>
-      </w:r>
-      <w:r>
-        <w:rPr>
-          <w:rFonts w:ascii="Helvetica" w:hAnsi="Helvetica"/>
-          <w:sz w:val="18"/>
-          <w:szCs w:val="18"/>
-        </w:rPr>
-        <w:t>o</w:t>
-      </w:r>
-      <w:r>
-        <w:rPr>
-          <w:rFonts w:ascii="Helvetica" w:hAnsi="Helvetica"/>
-          <w:sz w:val="18"/>
-          <w:szCs w:val="18"/>
-        </w:rPr>
-        <w:t xml:space="preserve">m non-myelinated to </w:t>
-      </w:r>
-      <w:r>
-        <w:rPr>
-          <w:rFonts w:ascii="Helvetica" w:hAnsi="Helvetica"/>
-          <w:sz w:val="18"/>
-          <w:szCs w:val="18"/>
-        </w:rPr>
-        <w:t>myelinated</w:t>
-      </w:r>
-      <w:r>
-        <w:rPr>
-          <w:rFonts w:ascii="Helvetica" w:hAnsi="Helvetica"/>
-          <w:sz w:val="18"/>
-          <w:szCs w:val="18"/>
-        </w:rPr>
-        <w:t xml:space="preserve"> status in </w:t>
-      </w:r>
-      <w:r>
-        <w:rPr>
-          <w:rFonts w:ascii="Helvetica" w:hAnsi="Helvetica"/>
-          <w:sz w:val="18"/>
-          <w:szCs w:val="18"/>
-        </w:rPr>
-        <w:t xml:space="preserve">SCs </w:t>
-      </w:r>
-      <w:r>
-        <w:rPr>
-          <w:rFonts w:ascii="Helvetica" w:hAnsi="Helvetica"/>
-          <w:sz w:val="18"/>
-          <w:szCs w:val="18"/>
-        </w:rPr>
-        <w:t xml:space="preserve">and </w:t>
-      </w:r>
-      <w:r>
-        <w:rPr>
-          <w:rFonts w:ascii="Helvetica" w:hAnsi="Helvetica"/>
-          <w:sz w:val="18"/>
-          <w:szCs w:val="18"/>
-        </w:rPr>
-        <w:t xml:space="preserve">analyze </w:t>
-      </w:r>
-      <w:r>
-        <w:rPr>
-          <w:rFonts w:ascii="Helvetica" w:hAnsi="Helvetica"/>
-          <w:sz w:val="18"/>
-          <w:szCs w:val="18"/>
-        </w:rPr>
-        <w:t>how they progress over time after light stimulation (for ex. through western blot analysis).</w:t>
-      </w:r>
-    </w:p>
-    <w:p>
-      <w:pPr>
-        <w:pStyle w:val="NormalWeb"/>
-        <w:numPr>
-          <w:ilvl w:val="0"/>
-          <w:numId w:val="24"/>
-        </w:numPr>
-        <w:spacing w:before="0" w:beforeAutospacing="0"/>
-        <w:rPr>
-          <w:rFonts w:ascii="Helvetica" w:hAnsi="Helvetica"/>
-          <w:sz w:val="18"/>
-          <w:szCs w:val="18"/>
-        </w:rPr>
-      </w:pPr>
-      <w:r>
-        <w:rPr>
-          <w:rFonts w:ascii="Helvetica" w:hAnsi="Helvetica"/>
-          <w:sz w:val="18"/>
-          <w:szCs w:val="18"/>
-        </w:rPr>
-        <w:t>In a cut or crush, in the distal stump, both types of SCs are reprogrammed in transient repair Schwann cells which promote healing and form</w:t>
-      </w:r>
-      <w:r>
-        <w:rPr>
-          <w:rFonts w:ascii="Helvetica" w:hAnsi="Helvetica"/>
-          <w:sz w:val="18"/>
-          <w:szCs w:val="18"/>
-        </w:rPr>
-        <w:t xml:space="preserve"> </w:t>
-      </w:r>
-      <w:r>
-        <w:rPr>
-          <w:rFonts w:ascii="Helvetica" w:hAnsi="Helvetica"/>
-          <w:sz w:val="18"/>
-          <w:szCs w:val="18"/>
-        </w:rPr>
-        <w:t>regeneration tracks (</w:t>
-      </w:r>
-      <w:proofErr w:type="spellStart"/>
-      <w:r>
-        <w:rPr>
-          <w:rFonts w:ascii="Helvetica" w:hAnsi="Helvetica"/>
-          <w:sz w:val="18"/>
-          <w:szCs w:val="18"/>
-        </w:rPr>
-        <w:t>Bungner</w:t>
-      </w:r>
-      <w:proofErr w:type="spellEnd"/>
-      <w:r>
-        <w:rPr>
-          <w:rFonts w:ascii="Helvetica" w:hAnsi="Helvetica"/>
-          <w:sz w:val="18"/>
-          <w:szCs w:val="18"/>
-        </w:rPr>
-        <w:t xml:space="preserve"> bands).</w:t>
-      </w:r>
-      <w:r>
-        <w:rPr>
-          <w:rFonts w:ascii="Helvetica" w:hAnsi="Helvetica"/>
-          <w:sz w:val="18"/>
-          <w:szCs w:val="18"/>
-        </w:rPr>
-        <w:t xml:space="preserve"> It has been established that deterioration of repair cells is </w:t>
-      </w:r>
-      <w:r>
-        <w:rPr>
-          <w:rFonts w:ascii="Helvetica" w:hAnsi="Helvetica"/>
-          <w:sz w:val="18"/>
-          <w:szCs w:val="18"/>
-        </w:rPr>
-        <w:t>an important reason for regeneration failure.</w:t>
-      </w:r>
-      <w:r>
-        <w:rPr>
-          <w:rFonts w:ascii="Helvetica" w:hAnsi="Helvetica"/>
-          <w:sz w:val="18"/>
-          <w:szCs w:val="18"/>
-        </w:rPr>
-        <w:t xml:space="preserve"> </w:t>
-      </w:r>
-      <w:r>
-        <w:rPr>
-          <w:rFonts w:ascii="Helvetica" w:hAnsi="Helvetica"/>
-          <w:sz w:val="18"/>
-          <w:szCs w:val="18"/>
-        </w:rPr>
-        <w:t xml:space="preserve">We want to quantify the impact of OS on </w:t>
-      </w:r>
-      <w:r>
-        <w:rPr>
-          <w:rFonts w:ascii="Helvetica" w:hAnsi="Helvetica"/>
-          <w:sz w:val="18"/>
-          <w:szCs w:val="18"/>
-        </w:rPr>
-        <w:t xml:space="preserve">repair </w:t>
-      </w:r>
-      <w:r>
-        <w:rPr>
-          <w:rFonts w:ascii="Helvetica" w:hAnsi="Helvetica"/>
-          <w:sz w:val="18"/>
-          <w:szCs w:val="18"/>
-        </w:rPr>
-        <w:t xml:space="preserve">Schwann cells </w:t>
-      </w:r>
-      <w:r>
-        <w:rPr>
-          <w:rFonts w:ascii="Helvetica" w:hAnsi="Helvetica"/>
-          <w:sz w:val="18"/>
-          <w:szCs w:val="18"/>
-        </w:rPr>
-        <w:t>consequently</w:t>
-      </w:r>
-      <w:r>
-        <w:rPr>
-          <w:rFonts w:ascii="Helvetica" w:hAnsi="Helvetica"/>
-          <w:sz w:val="18"/>
-          <w:szCs w:val="18"/>
-        </w:rPr>
-        <w:t xml:space="preserve"> w</w:t>
-      </w:r>
-      <w:r>
-        <w:rPr>
-          <w:rFonts w:ascii="Helvetica" w:hAnsi="Helvetica"/>
-          <w:sz w:val="18"/>
-          <w:szCs w:val="18"/>
-        </w:rPr>
-        <w:t>e propose</w:t>
-      </w:r>
-      <w:r>
-        <w:rPr>
-          <w:rFonts w:ascii="Helvetica" w:hAnsi="Helvetica"/>
-          <w:sz w:val="18"/>
-          <w:szCs w:val="18"/>
-        </w:rPr>
-        <w:t xml:space="preserve"> </w:t>
-      </w:r>
-      <w:r>
-        <w:rPr>
-          <w:rFonts w:ascii="Helvetica" w:hAnsi="Helvetica"/>
-          <w:sz w:val="18"/>
-          <w:szCs w:val="18"/>
-        </w:rPr>
-        <w:t xml:space="preserve">to measure expression of key transcription factors like STAT3 and c-Jun involved in </w:t>
-      </w:r>
-      <w:r>
-        <w:rPr>
-          <w:rFonts w:ascii="Helvetica" w:hAnsi="Helvetica"/>
-          <w:sz w:val="18"/>
-          <w:szCs w:val="18"/>
-        </w:rPr>
-        <w:t xml:space="preserve">repair </w:t>
-      </w:r>
-      <w:r>
-        <w:rPr>
-          <w:rFonts w:ascii="Helvetica" w:hAnsi="Helvetica"/>
-          <w:sz w:val="18"/>
-          <w:szCs w:val="18"/>
-        </w:rPr>
-        <w:t>Schwann cell</w:t>
-      </w:r>
-      <w:r>
-        <w:rPr>
-          <w:rFonts w:ascii="Helvetica" w:hAnsi="Helvetica"/>
-          <w:sz w:val="18"/>
-          <w:szCs w:val="18"/>
-        </w:rPr>
-        <w:t>s</w:t>
-      </w:r>
-      <w:r>
-        <w:rPr>
-          <w:rFonts w:ascii="Helvetica" w:hAnsi="Helvetica"/>
-          <w:sz w:val="18"/>
-          <w:szCs w:val="18"/>
-        </w:rPr>
-        <w:t xml:space="preserve"> </w:t>
-      </w:r>
-      <w:r>
-        <w:rPr>
-          <w:rFonts w:ascii="Helvetica" w:hAnsi="Helvetica"/>
-          <w:sz w:val="18"/>
-          <w:szCs w:val="18"/>
-        </w:rPr>
-        <w:fldChar w:fldCharType="begin"/>
-      </w:r>
-      <w:r>
-        <w:rPr>
-          <w:rFonts w:ascii="Helvetica" w:hAnsi="Helvetica"/>
-          <w:sz w:val="18"/>
-          <w:szCs w:val="18"/>
-        </w:rPr>
-        <w:instrText xml:space="preserve"> ADDIN ZOTERO_ITEM CSL_CITATION {"citationID":"9FOEXA92","properties":{"formattedCitation":"[3]","plainCitation":"[3]","noteIndex":0},"citationItems":[{"id":595,"uris":["http://zotero.org/users/7286058/items/246WJPBI"],"uri":["http://zotero.org/users/7286058/items/246WJPBI"],"itemData":{"id":595,"type":"article-journal","abstract":"The remarkable plasticity of Schwann cells allows them to adopt the Remak (non-myelin) and myelin phenotypes, which are specialized to meet the needs of small and large diameter axons, and differ markedly from each other. It also enables Schwann cells initially to mount a strikingly adaptive response to nerve injury and to promote regeneration by converting to a repair-promoting phenotype. These repair cells activate a sequence of supportive functions that engineer myelin clearance, prevent neuronal death, and help axon growth and guidance. Eventually, this response runs out of steam, however, because in the long run the phenotype of repair cells is unstable and their survival is compromised. The re-programming of Remak and myelin cells to repair cells, together with the injury-induced switch of peripheral neurons to a growth mode, gives peripheral nerves their strong regenerative potential. But it remains a challenge to harness this potential and devise effective treatments that maintain the initial repair capacity of peripheral nerves for the extended periods typically required for nerve repair in humans.","container-title":"Frontiers in Cellular Neuroscience","DOI":"10.3389/fncel.2019.00033","ISSN":"1662-5102","journalAbbreviation":"Front Cell Neurosci","note":"PMID: 30804758\nPMCID: PMC6378273","page":"33","source":"PubMed Central","title":"The Success and Failure of the Schwann Cell Response to Nerve Injury","URL":"https://www.ncbi.nlm.nih.gov/pmc/articles/PMC6378273/","volume":"13","author":[{"family":"Jessen","given":"Kristjan R."},{"family":"Mirsky","given":"Rhona"}],"accessed":{"date-parts":[["2021",11,20]]},"issued":{"date-parts":[["2019",2,11]]}}}],"schema":"https://github.com/citation-style-language/schema/raw/master/csl-citation.json"} </w:instrText>
-      </w:r>
-      <w:r>
-        <w:rPr>
-          <w:rFonts w:ascii="Helvetica" w:hAnsi="Helvetica"/>
-          <w:sz w:val="18"/>
-          <w:szCs w:val="18"/>
-        </w:rPr>
-        <w:fldChar w:fldCharType="separate"/>
-      </w:r>
-      <w:r>
-        <w:rPr>
-          <w:rFonts w:ascii="Helvetica" w:hAnsi="Helvetica"/>
-          <w:noProof/>
-          <w:sz w:val="18"/>
-          <w:szCs w:val="18"/>
-        </w:rPr>
-        <w:t>[3]</w:t>
-      </w:r>
-      <w:r>
-        <w:rPr>
-          <w:rFonts w:ascii="Helvetica" w:hAnsi="Helvetica"/>
-          <w:sz w:val="18"/>
-          <w:szCs w:val="18"/>
-        </w:rPr>
-        <w:fldChar w:fldCharType="end"/>
-      </w:r>
-      <w:r>
-        <w:rPr>
-          <w:rFonts w:ascii="Helvetica" w:hAnsi="Helvetica"/>
-          <w:sz w:val="18"/>
-          <w:szCs w:val="18"/>
-        </w:rPr>
-        <w:fldChar w:fldCharType="begin"/>
-      </w:r>
-      <w:r>
-        <w:rPr>
-          <w:rFonts w:ascii="Helvetica" w:hAnsi="Helvetica"/>
-          <w:sz w:val="18"/>
-          <w:szCs w:val="18"/>
-        </w:rPr>
-        <w:instrText xml:space="preserve"> ADDIN ZOTERO_ITEM CSL_CITATION {"citationID":"MmQgFs0L","properties":{"formattedCitation":"[4]","plainCitation":"[4]","noteIndex":0},"citationItems":[{"id":600,"uris":["http://zotero.org/users/7286058/items/2XSE7EWW"],"uri":["http://zotero.org/users/7286058/items/2XSE7EWW"],"itemData":{"id":600,"type":"article-journal","abstract":"Peripheral nerve injuries arising from trauma or disease can lead to sensory and motor deficits and neuropathic pain. Despite the purported ability of the peripheral nerve to self-repair, lifelong disability is common. New molecular and cellular insights have begun to reveal why the peripheral nerve has limited repair capacity. The peripheral nerve is primarily comprised of axons and Schwann cells, the supporting glial cells that produce myelin to facilitate the rapid conduction of electrical impulses. Schwann cells are required for successful nerve regeneration; they partially “de-differentiate” in response to injury, re-initiating the expression of developmental genes that support nerve repair. However, Schwann cell dysfunction, which occurs in chronic nerve injury, disease, and aging, limits their capacity to support endogenous repair, worsening patient outcomes. Cell replacement-based therapeutic approaches using exogenous Schwann cells could be curative, but not all Schwann cells have a “repair” phenotype, defined as the ability to promote axonal growth, maintain a proliferative phenotype, and remyelinate axons. Two cell replacement strategies are being championed for peripheral nerve repair: prospective isolation of “repair” Schwann cells for autologous cell transplants, which is hampered by supply challenges, and directed differentiation of pluripotent stem cells or lineage conversion of accessible somatic cells to induced Schwann cells, with the potential of “unlimited” supply. All approaches require a solid understanding of the molecular mechanisms guiding Schwann cell development and the repair phenotype, which we review herein. Together these studies provide essential context for current efforts to design glial cell-based therapies for peripheral nerve regeneration.","container-title":"Frontiers in Molecular Neuroscience","DOI":"10.3389/fnmol.2020.608442","ISSN":"1662-5099","page":"270","source":"Frontiers","title":"Insights Into the Role and Potential of Schwann Cells for Peripheral Nerve Repair From Studies of Development and Injury","URL":"https://www.frontiersin.org/article/10.3389/fnmol.2020.608442","volume":"13","author":[{"family":"Balakrishnan","given":"Anjali"},{"family":"Belfiore","given":"Lauren"},{"family":"Chu","given":"Tak-Ho"},{"family":"Fleming","given":"Taylor"},{"family":"Midha","given":"Rajiv"},{"family":"Biernaskie","given":"Jeff"},{"family":"Schuurmans","given":"Carol"}],"accessed":{"date-parts":[["2021",11,20]]},"issued":{"date-parts":[["2021"]]}}}],"schema":"https://github.com/citation-style-language/schema/raw/master/csl-citation.json"} </w:instrText>
-      </w:r>
-      <w:r>
-        <w:rPr>
-          <w:rFonts w:ascii="Helvetica" w:hAnsi="Helvetica"/>
-          <w:sz w:val="18"/>
-          <w:szCs w:val="18"/>
-        </w:rPr>
-        <w:fldChar w:fldCharType="separate"/>
-      </w:r>
-      <w:r>
-        <w:rPr>
-          <w:rFonts w:ascii="Helvetica" w:hAnsi="Helvetica"/>
-          <w:noProof/>
-          <w:sz w:val="18"/>
-          <w:szCs w:val="18"/>
-        </w:rPr>
-        <w:t>[4]</w:t>
-      </w:r>
-      <w:r>
-        <w:rPr>
-          <w:rFonts w:ascii="Helvetica" w:hAnsi="Helvetica"/>
-          <w:sz w:val="18"/>
-          <w:szCs w:val="18"/>
-        </w:rPr>
-        <w:fldChar w:fldCharType="end"/>
+        <w:t>for</w:t>
+      </w:r>
+      <w:r>
+        <w:rPr>
+          <w:rFonts w:ascii="Helvetica" w:hAnsi="Helvetica"/>
+          <w:sz w:val="18"/>
+          <w:szCs w:val="18"/>
+        </w:rPr>
+        <w:t xml:space="preserve"> axonal regrowth and myelination of </w:t>
+      </w:r>
+      <w:r>
+        <w:rPr>
+          <w:rFonts w:ascii="Helvetica" w:hAnsi="Helvetica"/>
+          <w:sz w:val="18"/>
+          <w:szCs w:val="18"/>
+        </w:rPr>
+        <w:t>a pre-identified subset of</w:t>
+      </w:r>
+      <w:r>
+        <w:rPr>
+          <w:rFonts w:ascii="Helvetica" w:hAnsi="Helvetica"/>
+          <w:sz w:val="18"/>
+          <w:szCs w:val="18"/>
+        </w:rPr>
+        <w:t xml:space="preserve"> neurons</w:t>
       </w:r>
       <w:r>
         <w:rPr>
@@ -2161,320 +2437,6 @@
         </w:rPr>
         <w:t>.</w:t>
       </w:r>
-    </w:p>
-    <w:p>
-      <w:pPr>
-        <w:pStyle w:val="NormalWeb"/>
-        <w:numPr>
-          <w:ilvl w:val="0"/>
-          <w:numId w:val="24"/>
-        </w:numPr>
-        <w:spacing w:before="0" w:beforeAutospacing="0"/>
-        <w:rPr>
-          <w:rFonts w:ascii="Helvetica" w:hAnsi="Helvetica"/>
-          <w:sz w:val="18"/>
-          <w:szCs w:val="18"/>
-        </w:rPr>
-      </w:pPr>
-      <w:r>
-        <w:rPr>
-          <w:rFonts w:ascii="Helvetica" w:hAnsi="Helvetica"/>
-          <w:sz w:val="18"/>
-          <w:szCs w:val="18"/>
-        </w:rPr>
-        <w:t xml:space="preserve">We select randomly axons in the nerve transverse sections, compute the g-ratio (diameter of axon/diameter of axon plus myelin sheath) and average them, to quantify the impact of OS </w:t>
-      </w:r>
-      <w:r>
-        <w:rPr>
-          <w:rFonts w:ascii="Helvetica" w:hAnsi="Helvetica"/>
-          <w:sz w:val="18"/>
-          <w:szCs w:val="18"/>
-        </w:rPr>
-        <w:t>on myelin</w:t>
-      </w:r>
-      <w:r>
-        <w:rPr>
-          <w:rFonts w:ascii="Helvetica" w:hAnsi="Helvetica"/>
-          <w:sz w:val="18"/>
-          <w:szCs w:val="18"/>
-        </w:rPr>
-        <w:t>ation</w:t>
-      </w:r>
-      <w:r>
-        <w:rPr>
-          <w:rFonts w:ascii="Helvetica" w:hAnsi="Helvetica"/>
-          <w:sz w:val="18"/>
-          <w:szCs w:val="18"/>
-        </w:rPr>
-        <w:t>.</w:t>
-      </w:r>
-      <w:r>
-        <w:rPr>
-          <w:rFonts w:ascii="Helvetica" w:hAnsi="Helvetica"/>
-          <w:sz w:val="18"/>
-          <w:szCs w:val="18"/>
-        </w:rPr>
-        <w:t xml:space="preserve"> We want to show that OS not only promotes axon </w:t>
-      </w:r>
-      <w:r>
-        <w:rPr>
-          <w:rFonts w:ascii="Helvetica" w:hAnsi="Helvetica"/>
-          <w:sz w:val="18"/>
-          <w:szCs w:val="18"/>
-        </w:rPr>
-        <w:t>re</w:t>
-      </w:r>
-      <w:r>
-        <w:rPr>
-          <w:rFonts w:ascii="Helvetica" w:hAnsi="Helvetica"/>
-          <w:sz w:val="18"/>
-          <w:szCs w:val="18"/>
-        </w:rPr>
-        <w:t xml:space="preserve">growth, </w:t>
-      </w:r>
-      <w:r>
-        <w:rPr>
-          <w:rFonts w:ascii="Helvetica" w:hAnsi="Helvetica"/>
-          <w:sz w:val="18"/>
-          <w:szCs w:val="18"/>
-        </w:rPr>
-        <w:t xml:space="preserve">but </w:t>
-      </w:r>
-      <w:proofErr w:type="spellStart"/>
-      <w:r>
-        <w:rPr>
-          <w:rFonts w:ascii="Helvetica" w:hAnsi="Helvetica"/>
-          <w:sz w:val="18"/>
-          <w:szCs w:val="18"/>
-        </w:rPr>
-        <w:t>s</w:t>
-      </w:r>
-      <w:r>
-        <w:rPr>
-          <w:rFonts w:ascii="Helvetica" w:hAnsi="Helvetica"/>
-          <w:sz w:val="18"/>
-          <w:szCs w:val="18"/>
-        </w:rPr>
-        <w:t>SCs</w:t>
-      </w:r>
-      <w:proofErr w:type="spellEnd"/>
-      <w:r>
-        <w:rPr>
-          <w:rFonts w:ascii="Helvetica" w:hAnsi="Helvetica"/>
-          <w:sz w:val="18"/>
-          <w:szCs w:val="18"/>
-        </w:rPr>
-        <w:t xml:space="preserve"> differentiation, and eventually axon myelination.</w:t>
-      </w:r>
-    </w:p>
-    <w:p>
-      <w:pPr>
-        <w:pStyle w:val="NormalWeb"/>
-        <w:rPr>
-          <w:rFonts w:ascii="Helvetica" w:hAnsi="Helvetica"/>
-          <w:sz w:val="18"/>
-          <w:szCs w:val="18"/>
-        </w:rPr>
-      </w:pPr>
-      <w:r>
-        <w:rPr>
-          <w:rFonts w:ascii="Helvetica" w:hAnsi="Helvetica"/>
-          <w:sz w:val="18"/>
-          <w:szCs w:val="18"/>
-        </w:rPr>
-        <w:t>O</w:t>
-      </w:r>
-      <w:r>
-        <w:rPr>
-          <w:rFonts w:ascii="Helvetica" w:hAnsi="Helvetica"/>
-          <w:sz w:val="18"/>
-          <w:szCs w:val="18"/>
-        </w:rPr>
-        <w:t>verall</w:t>
-      </w:r>
-      <w:r>
-        <w:rPr>
-          <w:rFonts w:ascii="Helvetica" w:hAnsi="Helvetica"/>
-          <w:sz w:val="18"/>
-          <w:szCs w:val="18"/>
-        </w:rPr>
-        <w:t>,</w:t>
-      </w:r>
-      <w:r>
-        <w:rPr>
-          <w:rFonts w:ascii="Helvetica" w:hAnsi="Helvetica"/>
-          <w:sz w:val="18"/>
-          <w:szCs w:val="18"/>
-        </w:rPr>
-        <w:t xml:space="preserve"> </w:t>
-      </w:r>
-      <w:r>
-        <w:rPr>
-          <w:rFonts w:ascii="Helvetica" w:hAnsi="Helvetica"/>
-          <w:sz w:val="18"/>
-          <w:szCs w:val="18"/>
-        </w:rPr>
-        <w:t xml:space="preserve">the study </w:t>
-      </w:r>
-      <w:r>
-        <w:rPr>
-          <w:rFonts w:ascii="Helvetica" w:hAnsi="Helvetica"/>
-          <w:sz w:val="18"/>
-          <w:szCs w:val="18"/>
-        </w:rPr>
-        <w:t>is</w:t>
-      </w:r>
-      <w:r>
-        <w:rPr>
-          <w:rFonts w:ascii="Helvetica" w:hAnsi="Helvetica"/>
-          <w:sz w:val="18"/>
-          <w:szCs w:val="18"/>
-        </w:rPr>
-        <w:t xml:space="preserve"> similar to the technique </w:t>
-      </w:r>
-      <w:r>
-        <w:rPr>
-          <w:rFonts w:ascii="Helvetica" w:hAnsi="Helvetica"/>
-          <w:sz w:val="18"/>
-          <w:szCs w:val="18"/>
-        </w:rPr>
-        <w:t>described</w:t>
-      </w:r>
-      <w:r>
-        <w:rPr>
-          <w:rFonts w:ascii="Helvetica" w:hAnsi="Helvetica"/>
-          <w:sz w:val="18"/>
-          <w:szCs w:val="18"/>
-        </w:rPr>
-        <w:t xml:space="preserve"> by </w:t>
-      </w:r>
-      <w:proofErr w:type="spellStart"/>
-      <w:r>
-        <w:rPr>
-          <w:rFonts w:ascii="Helvetica" w:hAnsi="Helvetica"/>
-          <w:sz w:val="18"/>
-          <w:szCs w:val="18"/>
-        </w:rPr>
-        <w:t>Agryha</w:t>
-      </w:r>
-      <w:proofErr w:type="spellEnd"/>
-      <w:r>
-        <w:rPr>
-          <w:rFonts w:ascii="Helvetica" w:hAnsi="Helvetica"/>
-          <w:sz w:val="18"/>
-          <w:szCs w:val="18"/>
-        </w:rPr>
-        <w:t xml:space="preserve"> with more content related to Schwann cells since it was her </w:t>
-      </w:r>
-      <w:r>
-        <w:rPr>
-          <w:rFonts w:ascii="Helvetica" w:hAnsi="Helvetica"/>
-          <w:sz w:val="18"/>
-          <w:szCs w:val="18"/>
-        </w:rPr>
-        <w:t xml:space="preserve">initial </w:t>
-      </w:r>
-      <w:r>
-        <w:rPr>
-          <w:rFonts w:ascii="Helvetica" w:hAnsi="Helvetica"/>
-          <w:sz w:val="18"/>
-          <w:szCs w:val="18"/>
-        </w:rPr>
-        <w:t xml:space="preserve">intent to include them in the </w:t>
-      </w:r>
-      <w:r>
-        <w:rPr>
-          <w:rFonts w:ascii="Helvetica" w:hAnsi="Helvetica"/>
-          <w:sz w:val="18"/>
-          <w:szCs w:val="18"/>
-        </w:rPr>
-        <w:t xml:space="preserve">study with </w:t>
-      </w:r>
-      <w:r>
-        <w:rPr>
-          <w:rFonts w:ascii="Helvetica" w:hAnsi="Helvetica"/>
-          <w:sz w:val="18"/>
-          <w:szCs w:val="18"/>
-        </w:rPr>
-        <w:t xml:space="preserve">additional details provided to assess over time </w:t>
-      </w:r>
-      <w:r>
-        <w:rPr>
-          <w:rFonts w:ascii="Helvetica" w:hAnsi="Helvetica"/>
-          <w:sz w:val="18"/>
-          <w:szCs w:val="18"/>
-        </w:rPr>
-        <w:t xml:space="preserve">the </w:t>
-      </w:r>
-      <w:r>
-        <w:rPr>
-          <w:rFonts w:ascii="Helvetica" w:hAnsi="Helvetica"/>
-          <w:sz w:val="18"/>
-          <w:szCs w:val="18"/>
-        </w:rPr>
-        <w:t>success of the methodology</w:t>
-      </w:r>
-      <w:r>
-        <w:rPr>
-          <w:rFonts w:ascii="Helvetica" w:hAnsi="Helvetica"/>
-          <w:sz w:val="18"/>
-          <w:szCs w:val="18"/>
-        </w:rPr>
-        <w:t xml:space="preserve"> o</w:t>
-      </w:r>
-      <w:r>
-        <w:rPr>
-          <w:rFonts w:ascii="Helvetica" w:hAnsi="Helvetica"/>
-          <w:sz w:val="18"/>
-          <w:szCs w:val="18"/>
-        </w:rPr>
-        <w:t>n</w:t>
-      </w:r>
-      <w:r>
-        <w:rPr>
-          <w:rFonts w:ascii="Helvetica" w:hAnsi="Helvetica"/>
-          <w:sz w:val="18"/>
-          <w:szCs w:val="18"/>
-        </w:rPr>
-        <w:t xml:space="preserve"> axonal regrowth and myelination of </w:t>
-      </w:r>
-      <w:r>
-        <w:rPr>
-          <w:rFonts w:ascii="Helvetica" w:hAnsi="Helvetica"/>
-          <w:sz w:val="18"/>
-          <w:szCs w:val="18"/>
-        </w:rPr>
-        <w:t>a pre-identified subset of</w:t>
-      </w:r>
-      <w:r>
-        <w:rPr>
-          <w:rFonts w:ascii="Helvetica" w:hAnsi="Helvetica"/>
-          <w:sz w:val="18"/>
-          <w:szCs w:val="18"/>
-        </w:rPr>
-        <w:t xml:space="preserve"> neurons</w:t>
-      </w:r>
-      <w:r>
-        <w:rPr>
-          <w:rFonts w:ascii="Helvetica" w:hAnsi="Helvetica"/>
-          <w:sz w:val="18"/>
-          <w:szCs w:val="18"/>
-        </w:rPr>
-        <w:t>.</w:t>
-      </w:r>
-    </w:p>
-    <w:p>
-      <w:pPr>
-        <w:pStyle w:val="NormalWeb"/>
-        <w:rPr>
-          <w:rFonts w:ascii="Helvetica" w:hAnsi="Helvetica"/>
-          <w:b/>
-          <w:bCs/>
-          <w:sz w:val="18"/>
-          <w:szCs w:val="18"/>
-          <w:u w:val="single"/>
-        </w:rPr>
-      </w:pPr>
     </w:p>
     <w:p>
       <w:pPr>

</xml_diff>